<commit_message>
Objectives and tasks almost complete.
</commit_message>
<xml_diff>
--- a/Test-Plan.docx
+++ b/Test-Plan.docx
@@ -4,175 +4,561 @@
   <w:body>
     <w:p>
       <w:r>
-        <w:t>Test Plan Template: (</w:t>
-      </w:r>
-      <w:r>
-        <w:t>Total Warzone</w:t>
-      </w:r>
-      <w:r>
-        <w:t xml:space="preserve">) </w:t>
-      </w:r>
-    </w:p>
-    <w:p>
-      <w:r>
-        <w:t>Prepared by: (Conor O’ Donoghue</w:t>
-      </w:r>
-      <w:r>
-        <w:t xml:space="preserve">) </w:t>
-      </w:r>
-    </w:p>
-    <w:p>
-      <w:r>
-        <w:t>(11/05/2020</w:t>
-      </w:r>
-      <w:r>
-        <w:t xml:space="preserve">) </w:t>
-      </w:r>
-    </w:p>
-    <w:p>
-      <w:r>
-        <w:t>1</w:t>
+        <w:t xml:space="preserve">Test Plan Template: (Total Warzone) </w:t>
+      </w:r>
+    </w:p>
+    <w:p>
+      <w:r>
+        <w:t xml:space="preserve">Prepared by: (Conor O’ Donoghue) </w:t>
+      </w:r>
+    </w:p>
+    <w:p>
+      <w:r>
+        <w:t xml:space="preserve">(11/05/2020) </w:t>
+      </w:r>
+    </w:p>
+    <w:p/>
+    <w:p>
+      <w:r>
+        <w:t xml:space="preserve">TABLE OF CONTENTS </w:t>
+      </w:r>
+    </w:p>
+    <w:p>
+      <w:r>
+        <w:t xml:space="preserve">1.0 INTRODUCTION </w:t>
+      </w:r>
+    </w:p>
+    <w:p>
+      <w:r>
+        <w:t xml:space="preserve">2.0 OBJECTIVES AND TASKS </w:t>
+      </w:r>
+    </w:p>
+    <w:p>
+      <w:pPr>
+        <w:ind w:firstLine="720"/>
+      </w:pPr>
+      <w:r>
+        <w:t xml:space="preserve">2.1 Objectives </w:t>
+      </w:r>
+    </w:p>
+    <w:p>
+      <w:pPr>
+        <w:ind w:firstLine="720"/>
+      </w:pPr>
+      <w:r>
+        <w:t xml:space="preserve">2.2 Tasks </w:t>
+      </w:r>
+    </w:p>
+    <w:p>
+      <w:r>
+        <w:t xml:space="preserve">3.0 SCOPE </w:t>
+      </w:r>
+    </w:p>
+    <w:p>
+      <w:r>
+        <w:t xml:space="preserve">4.0 Testing Strategy </w:t>
+      </w:r>
+    </w:p>
+    <w:p>
+      <w:pPr>
+        <w:ind w:firstLine="720"/>
+      </w:pPr>
+      <w:r>
+        <w:t xml:space="preserve">4.1 Unit Testing </w:t>
+      </w:r>
+    </w:p>
+    <w:p>
+      <w:pPr>
+        <w:ind w:firstLine="720"/>
+      </w:pPr>
+      <w:r>
+        <w:t xml:space="preserve">4.2 System and Integration Testing </w:t>
+      </w:r>
+    </w:p>
+    <w:p>
+      <w:pPr>
+        <w:ind w:firstLine="720"/>
+      </w:pPr>
+      <w:r>
+        <w:t xml:space="preserve">4.3 Performance and Stress Testing </w:t>
+      </w:r>
+    </w:p>
+    <w:p>
+      <w:pPr>
+        <w:ind w:firstLine="720"/>
+      </w:pPr>
+      <w:r>
+        <w:t xml:space="preserve">4.4 User Acceptance Testing </w:t>
+      </w:r>
+    </w:p>
+    <w:p>
+      <w:pPr>
+        <w:ind w:firstLine="720"/>
+      </w:pPr>
+      <w:r>
+        <w:t xml:space="preserve">4.5 Batch Testing </w:t>
+      </w:r>
+    </w:p>
+    <w:p>
+      <w:pPr>
+        <w:ind w:firstLine="720"/>
+      </w:pPr>
+      <w:r>
+        <w:t xml:space="preserve">4.6 Automated Regression Testing </w:t>
+      </w:r>
+    </w:p>
+    <w:p>
+      <w:pPr>
+        <w:ind w:firstLine="720"/>
+      </w:pPr>
+      <w:r>
+        <w:t xml:space="preserve">4.7 Beta Testing </w:t>
+      </w:r>
+    </w:p>
+    <w:p>
+      <w:r>
+        <w:t xml:space="preserve">5.0 Test Schedule </w:t>
+      </w:r>
+    </w:p>
+    <w:p>
+      <w:r>
+        <w:t xml:space="preserve">6.0 Control Procedures </w:t>
+      </w:r>
+    </w:p>
+    <w:p>
+      <w:r>
+        <w:t xml:space="preserve">7.0 Features to Be Tested </w:t>
+      </w:r>
+    </w:p>
+    <w:p>
+      <w:r>
+        <w:t xml:space="preserve">8.0 Features Not to Be Tested </w:t>
+      </w:r>
+    </w:p>
+    <w:p>
+      <w:r>
+        <w:t xml:space="preserve">9.0 Resources/Roles &amp; Responsibilities </w:t>
+      </w:r>
+    </w:p>
+    <w:p>
+      <w:r>
+        <w:t xml:space="preserve">10.0 Schedules </w:t>
+      </w:r>
+    </w:p>
+    <w:p>
+      <w:r>
+        <w:t xml:space="preserve">11.0 Risks/Assumptions </w:t>
+      </w:r>
+    </w:p>
+    <w:p>
+      <w:r>
+        <w:t>12.0 Tools</w:t>
+      </w:r>
+    </w:p>
+    <w:p/>
+    <w:p/>
+    <w:p/>
+    <w:p/>
+    <w:p/>
+    <w:p>
+      <w:pPr>
+        <w:jc w:val="center"/>
+        <w:rPr>
+          <w:b/>
+          <w:color w:val="FF0000"/>
+          <w:sz w:val="36"/>
+          <w:szCs w:val="36"/>
+        </w:rPr>
+      </w:pPr>
+      <w:r>
+        <w:rPr>
+          <w:b/>
+          <w:color w:val="FF0000"/>
+          <w:sz w:val="36"/>
+          <w:szCs w:val="36"/>
+        </w:rPr>
+        <w:lastRenderedPageBreak/>
+        <w:t>Introduction</w:t>
+      </w:r>
+    </w:p>
+    <w:p>
+      <w:pPr>
+        <w:rPr>
+          <w:color w:val="000000" w:themeColor="text1"/>
+          <w:sz w:val="24"/>
+          <w:szCs w:val="36"/>
+        </w:rPr>
+      </w:pPr>
+      <w:r>
+        <w:rPr>
+          <w:color w:val="000000" w:themeColor="text1"/>
+          <w:sz w:val="24"/>
+          <w:szCs w:val="36"/>
+        </w:rPr>
+        <w:t xml:space="preserve">The following test plan is for Pixel Wizard which is a 2D PC and mobile device game aimed at all age groups. The aim of this test plan is to insure there are no glitches/bugs in the game which could negatively impact our players. </w:t>
+      </w:r>
+      <w:r>
+        <w:rPr>
+          <w:color w:val="000000" w:themeColor="text1"/>
+          <w:sz w:val="24"/>
+          <w:szCs w:val="36"/>
+        </w:rPr>
+        <w:t>In o</w:t>
+      </w:r>
+      <w:r>
+        <w:rPr>
+          <w:color w:val="000000" w:themeColor="text1"/>
+          <w:sz w:val="24"/>
+          <w:szCs w:val="36"/>
+        </w:rPr>
+        <w:t xml:space="preserve">rder to insure the testing follows testing standards there is an independent development team carrying out the testing process.  </w:t>
+      </w:r>
+      <w:r>
+        <w:rPr>
+          <w:color w:val="000000" w:themeColor="text1"/>
+          <w:sz w:val="24"/>
+          <w:szCs w:val="36"/>
+        </w:rPr>
+        <w:t>This improves the quality and accuracy of our test plan.</w:t>
+      </w:r>
+    </w:p>
+    <w:p>
+      <w:pPr>
+        <w:rPr>
+          <w:color w:val="000000" w:themeColor="text1"/>
+          <w:sz w:val="24"/>
+          <w:szCs w:val="36"/>
+        </w:rPr>
+      </w:pPr>
+    </w:p>
+    <w:p>
+      <w:pPr>
+        <w:jc w:val="center"/>
+        <w:rPr>
+          <w:color w:val="FF0000"/>
+          <w:sz w:val="24"/>
+          <w:szCs w:val="36"/>
+        </w:rPr>
+      </w:pPr>
+      <w:r>
+        <w:rPr>
+          <w:color w:val="FF0000"/>
+          <w:sz w:val="24"/>
+          <w:szCs w:val="36"/>
+        </w:rPr>
+        <w:t>Objectives/Tasks</w:t>
+      </w:r>
+    </w:p>
+    <w:p>
+      <w:pPr>
+        <w:rPr>
+          <w:color w:val="FF0000"/>
+          <w:sz w:val="24"/>
+          <w:szCs w:val="36"/>
+          <w:u w:val="single"/>
+        </w:rPr>
+      </w:pPr>
+      <w:r>
+        <w:rPr>
+          <w:color w:val="FF0000"/>
+          <w:sz w:val="24"/>
+          <w:szCs w:val="36"/>
+          <w:u w:val="single"/>
+        </w:rPr>
+        <w:t>Objectives</w:t>
+      </w:r>
+    </w:p>
+    <w:p>
+      <w:pPr>
+        <w:pStyle w:val="ListParagraph"/>
+        <w:numPr>
+          <w:ilvl w:val="0"/>
+          <w:numId w:val="1"/>
+        </w:numPr>
+        <w:rPr>
+          <w:sz w:val="24"/>
+          <w:szCs w:val="36"/>
+        </w:rPr>
+      </w:pPr>
+      <w:r>
+        <w:rPr>
+          <w:sz w:val="24"/>
+          <w:szCs w:val="36"/>
+        </w:rPr>
+        <w:t>Find any possible defects which may have been created during the development process.</w:t>
+      </w:r>
+    </w:p>
+    <w:p>
+      <w:pPr>
+        <w:pStyle w:val="ListParagraph"/>
+        <w:numPr>
+          <w:ilvl w:val="0"/>
+          <w:numId w:val="1"/>
+        </w:numPr>
+        <w:rPr>
+          <w:sz w:val="24"/>
+          <w:szCs w:val="36"/>
+        </w:rPr>
+      </w:pPr>
+      <w:r>
+        <w:rPr>
+          <w:sz w:val="24"/>
+          <w:szCs w:val="36"/>
+        </w:rPr>
+        <w:t>Prevent further defects.</w:t>
+      </w:r>
+    </w:p>
+    <w:p>
+      <w:pPr>
+        <w:pStyle w:val="ListParagraph"/>
+        <w:numPr>
+          <w:ilvl w:val="0"/>
+          <w:numId w:val="1"/>
+        </w:numPr>
+        <w:rPr>
+          <w:sz w:val="24"/>
+          <w:szCs w:val="36"/>
+        </w:rPr>
+      </w:pPr>
+      <w:r>
+        <w:rPr>
+          <w:sz w:val="24"/>
+          <w:szCs w:val="36"/>
+        </w:rPr>
+        <w:t>Insure the game meets user standards.</w:t>
+      </w:r>
+    </w:p>
+    <w:p>
+      <w:pPr>
+        <w:pStyle w:val="ListParagraph"/>
+        <w:numPr>
+          <w:ilvl w:val="0"/>
+          <w:numId w:val="1"/>
+        </w:numPr>
+        <w:rPr>
+          <w:sz w:val="24"/>
+          <w:szCs w:val="36"/>
+        </w:rPr>
+      </w:pPr>
+      <w:r>
+        <w:rPr>
+          <w:sz w:val="24"/>
+          <w:szCs w:val="36"/>
+        </w:rPr>
+        <w:t xml:space="preserve">Gain confidence in the finished product. </w:t>
+      </w:r>
+    </w:p>
+    <w:p>
+      <w:pPr>
+        <w:pStyle w:val="ListParagraph"/>
+        <w:numPr>
+          <w:ilvl w:val="0"/>
+          <w:numId w:val="1"/>
+        </w:numPr>
+        <w:rPr>
+          <w:sz w:val="24"/>
+          <w:szCs w:val="36"/>
+        </w:rPr>
+      </w:pPr>
+      <w:r>
+        <w:rPr>
+          <w:sz w:val="24"/>
+          <w:szCs w:val="36"/>
+        </w:rPr>
+        <w:t>Insure the game meets the Business requirement specification and System requirement Specifications.</w:t>
+      </w:r>
+    </w:p>
+    <w:p>
+      <w:pPr>
+        <w:rPr>
+          <w:sz w:val="24"/>
+          <w:szCs w:val="36"/>
+        </w:rPr>
+      </w:pPr>
+    </w:p>
+    <w:p>
+      <w:pPr>
+        <w:rPr>
+          <w:color w:val="FF0000"/>
+          <w:sz w:val="24"/>
+          <w:szCs w:val="36"/>
+          <w:u w:val="single"/>
+        </w:rPr>
+      </w:pPr>
+      <w:r>
+        <w:rPr>
+          <w:color w:val="FF0000"/>
+          <w:sz w:val="24"/>
+          <w:szCs w:val="36"/>
+          <w:u w:val="single"/>
+        </w:rPr>
+        <w:t xml:space="preserve">Tasks </w:t>
+      </w:r>
+    </w:p>
+    <w:p>
+      <w:pPr>
+        <w:rPr>
+          <w:color w:val="FF0000"/>
+          <w:sz w:val="24"/>
+          <w:szCs w:val="36"/>
+          <w:u w:val="single"/>
+        </w:rPr>
+      </w:pPr>
+      <w:r>
+        <w:rPr>
+          <w:color w:val="FF0000"/>
+          <w:sz w:val="24"/>
+          <w:szCs w:val="36"/>
+          <w:u w:val="single"/>
+        </w:rPr>
+        <w:t>Main Menu Test</w:t>
+      </w:r>
+    </w:p>
+    <w:p>
+      <w:pPr>
+        <w:pStyle w:val="ListParagraph"/>
+        <w:numPr>
+          <w:ilvl w:val="0"/>
+          <w:numId w:val="2"/>
+        </w:numPr>
+        <w:rPr>
+          <w:sz w:val="24"/>
+          <w:szCs w:val="36"/>
+        </w:rPr>
+      </w:pPr>
+      <w:r>
+        <w:rPr>
+          <w:sz w:val="24"/>
+          <w:szCs w:val="36"/>
+        </w:rPr>
+        <w:t>On load the game must present 3 options, ‘Play’, ‘Settings’, and ‘Exit Game’.</w:t>
+      </w:r>
+    </w:p>
+    <w:p>
+      <w:pPr>
+        <w:pStyle w:val="ListParagraph"/>
+        <w:numPr>
+          <w:ilvl w:val="0"/>
+          <w:numId w:val="2"/>
+        </w:numPr>
+        <w:rPr>
+          <w:sz w:val="24"/>
+          <w:szCs w:val="36"/>
+        </w:rPr>
+      </w:pPr>
+      <w:r>
+        <w:rPr>
+          <w:sz w:val="24"/>
+          <w:szCs w:val="36"/>
+        </w:rPr>
+        <w:t>Clicking Play from the main menu will start the game at level 1</w:t>
+      </w:r>
+    </w:p>
+    <w:p>
+      <w:pPr>
+        <w:ind w:left="720"/>
+        <w:rPr>
+          <w:sz w:val="24"/>
+          <w:szCs w:val="36"/>
+        </w:rPr>
+      </w:pPr>
+      <w:r>
+        <w:rPr>
+          <w:sz w:val="24"/>
+          <w:szCs w:val="36"/>
+        </w:rPr>
+        <w:t>2.1. When Game starts on level one controller screen will display.</w:t>
+      </w:r>
+    </w:p>
+    <w:p>
+      <w:pPr>
+        <w:rPr>
+          <w:sz w:val="24"/>
+          <w:szCs w:val="36"/>
+        </w:rPr>
+      </w:pPr>
+      <w:r>
+        <w:rPr>
+          <w:sz w:val="24"/>
+          <w:szCs w:val="36"/>
+        </w:rPr>
+        <w:t xml:space="preserve">       3.  Clicking Settings on the main menu will display sound and music level options. </w:t>
+      </w:r>
+    </w:p>
+    <w:p>
+      <w:pPr>
+        <w:rPr>
+          <w:sz w:val="24"/>
+          <w:szCs w:val="36"/>
+        </w:rPr>
+      </w:pPr>
+      <w:r>
+        <w:rPr>
+          <w:sz w:val="24"/>
+          <w:szCs w:val="36"/>
+        </w:rPr>
+        <w:t xml:space="preserve">              3.1 Sound Option can be adjusted.</w:t>
+      </w:r>
+    </w:p>
+    <w:p>
+      <w:pPr>
+        <w:rPr>
+          <w:sz w:val="24"/>
+          <w:szCs w:val="36"/>
+        </w:rPr>
+      </w:pPr>
+      <w:r>
+        <w:rPr>
+          <w:sz w:val="24"/>
+          <w:szCs w:val="36"/>
+        </w:rPr>
+        <w:t xml:space="preserve">              3.2 Music Option can be adjusted.</w:t>
+      </w:r>
+    </w:p>
+    <w:p>
+      <w:pPr>
+        <w:rPr>
+          <w:sz w:val="24"/>
+          <w:szCs w:val="36"/>
+        </w:rPr>
+      </w:pPr>
+      <w:r>
+        <w:rPr>
+          <w:sz w:val="24"/>
+          <w:szCs w:val="36"/>
+        </w:rPr>
+        <w:t xml:space="preserve">       4. </w:t>
       </w:r>
       <w:bookmarkStart w:id="0" w:name="_GoBack"/>
       <w:bookmarkEnd w:id="0"/>
     </w:p>
     <w:p>
-      <w:r>
-        <w:t xml:space="preserve">TABLE OF CONTENTS </w:t>
-      </w:r>
-    </w:p>
-    <w:p>
-      <w:r>
-        <w:t xml:space="preserve">1.0 INTRODUCTION </w:t>
-      </w:r>
-    </w:p>
-    <w:p>
-      <w:r>
-        <w:t xml:space="preserve">2.0 OBJECTIVES AND TASKS </w:t>
-      </w:r>
-    </w:p>
-    <w:p>
-      <w:pPr>
-        <w:ind w:firstLine="720"/>
-      </w:pPr>
-      <w:r>
-        <w:t xml:space="preserve">2.1 Objectives </w:t>
-      </w:r>
-    </w:p>
-    <w:p>
-      <w:pPr>
-        <w:ind w:firstLine="720"/>
-      </w:pPr>
-      <w:r>
-        <w:t xml:space="preserve">2.2 Tasks </w:t>
-      </w:r>
-    </w:p>
-    <w:p>
-      <w:r>
-        <w:t xml:space="preserve">3.0 SCOPE </w:t>
-      </w:r>
-    </w:p>
-    <w:p>
-      <w:r>
-        <w:t xml:space="preserve">4.0 Testing Strategy </w:t>
-      </w:r>
-    </w:p>
-    <w:p>
-      <w:pPr>
-        <w:ind w:firstLine="720"/>
-      </w:pPr>
-      <w:r>
-        <w:t xml:space="preserve">4.1 Unit Testing </w:t>
-      </w:r>
-    </w:p>
-    <w:p>
-      <w:pPr>
-        <w:ind w:firstLine="720"/>
-      </w:pPr>
-      <w:r>
-        <w:t xml:space="preserve">4.2 System and Integration Testing </w:t>
-      </w:r>
-    </w:p>
-    <w:p>
-      <w:pPr>
-        <w:ind w:firstLine="720"/>
-      </w:pPr>
-      <w:r>
-        <w:t xml:space="preserve">4.3 Performance and Stress Testing </w:t>
-      </w:r>
-    </w:p>
-    <w:p>
-      <w:pPr>
-        <w:ind w:firstLine="720"/>
-      </w:pPr>
-      <w:r>
-        <w:t xml:space="preserve">4.4 User Acceptance Testing </w:t>
-      </w:r>
-    </w:p>
-    <w:p>
-      <w:pPr>
-        <w:ind w:firstLine="720"/>
-      </w:pPr>
-      <w:r>
-        <w:t xml:space="preserve">4.5 Batch Testing </w:t>
-      </w:r>
-    </w:p>
-    <w:p>
-      <w:pPr>
-        <w:ind w:firstLine="720"/>
-      </w:pPr>
-      <w:r>
-        <w:t xml:space="preserve">4.6 Automated Regression Testing </w:t>
-      </w:r>
-    </w:p>
-    <w:p>
-      <w:pPr>
-        <w:ind w:firstLine="720"/>
-      </w:pPr>
-      <w:r>
-        <w:t xml:space="preserve">4.7 Beta Testing </w:t>
-      </w:r>
-    </w:p>
-    <w:p>
-      <w:r>
-        <w:t xml:space="preserve">5.0 Test Schedule </w:t>
-      </w:r>
-    </w:p>
-    <w:p>
-      <w:r>
-        <w:t xml:space="preserve">6.0 Control Procedures </w:t>
-      </w:r>
-    </w:p>
-    <w:p>
-      <w:r>
-        <w:t xml:space="preserve">7.0 Features to Be Tested </w:t>
-      </w:r>
-    </w:p>
-    <w:p>
-      <w:r>
-        <w:t xml:space="preserve">8.0 Features Not to Be Tested </w:t>
-      </w:r>
-    </w:p>
-    <w:p>
-      <w:r>
-        <w:t xml:space="preserve">9.0 Resources/Roles &amp; Responsibilities </w:t>
-      </w:r>
-    </w:p>
-    <w:p>
-      <w:r>
-        <w:t xml:space="preserve">10.0 Schedules </w:t>
-      </w:r>
-    </w:p>
-    <w:p>
-      <w:r>
-        <w:t xml:space="preserve">11.0 Risks/Assumptions </w:t>
-      </w:r>
-    </w:p>
-    <w:p>
-      <w:r>
-        <w:t>12.0 Tools</w:t>
-      </w:r>
-    </w:p>
+      <w:pPr>
+        <w:rPr>
+          <w:sz w:val="24"/>
+          <w:szCs w:val="36"/>
+        </w:rPr>
+      </w:pPr>
+    </w:p>
+    <w:p>
+      <w:pPr>
+        <w:rPr>
+          <w:sz w:val="24"/>
+          <w:szCs w:val="36"/>
+        </w:rPr>
+      </w:pPr>
+    </w:p>
+    <w:p>
+      <w:pPr>
+        <w:rPr>
+          <w:b/>
+          <w:color w:val="000000" w:themeColor="text1"/>
+          <w:sz w:val="24"/>
+          <w:szCs w:val="36"/>
+        </w:rPr>
+      </w:pPr>
+    </w:p>
+    <w:p/>
     <w:sectPr>
       <w:pgSz w:w="11906" w:h="16838"/>
       <w:pgMar w:top="1440" w:right="1440" w:bottom="1440" w:left="1440" w:header="708" w:footer="708" w:gutter="0"/>
@@ -181,6 +567,216 @@
     </w:sectPr>
   </w:body>
 </w:document>
+</file>
+
+<file path=word/numbering.xml><?xml version="1.0" encoding="utf-8"?>
+<w:numbering xmlns:wpc="http://schemas.microsoft.com/office/word/2010/wordprocessingCanvas" xmlns:mc="http://schemas.openxmlformats.org/markup-compatibility/2006" xmlns:o="urn:schemas-microsoft-com:office:office" xmlns:r="http://schemas.openxmlformats.org/officeDocument/2006/relationships" xmlns:m="http://schemas.openxmlformats.org/officeDocument/2006/math" xmlns:v="urn:schemas-microsoft-com:vml" xmlns:wp14="http://schemas.microsoft.com/office/word/2010/wordprocessingDrawing" xmlns:wp="http://schemas.openxmlformats.org/drawingml/2006/wordprocessingDrawing" xmlns:w10="urn:schemas-microsoft-com:office:word" xmlns:w="http://schemas.openxmlformats.org/wordprocessingml/2006/main" xmlns:w14="http://schemas.microsoft.com/office/word/2010/wordml" xmlns:w15="http://schemas.microsoft.com/office/word/2012/wordml" xmlns:wpg="http://schemas.microsoft.com/office/word/2010/wordprocessingGroup" xmlns:wpi="http://schemas.microsoft.com/office/word/2010/wordprocessingInk" xmlns:wne="http://schemas.microsoft.com/office/word/2006/wordml" xmlns:wps="http://schemas.microsoft.com/office/word/2010/wordprocessingShape" mc:Ignorable="w14 w15 wp14">
+  <w:abstractNum w:abstractNumId="0" w15:restartNumberingAfterBreak="0">
+    <w:nsid w:val="4985416D"/>
+    <w:multiLevelType w:val="hybridMultilevel"/>
+    <w:tmpl w:val="59EAC9B4"/>
+    <w:lvl w:ilvl="0" w:tplc="18090001">
+      <w:start w:val="1"/>
+      <w:numFmt w:val="bullet"/>
+      <w:lvlText w:val=""/>
+      <w:lvlJc w:val="left"/>
+      <w:pPr>
+        <w:ind w:left="720" w:hanging="360"/>
+      </w:pPr>
+      <w:rPr>
+        <w:rFonts w:ascii="Symbol" w:hAnsi="Symbol" w:hint="default"/>
+      </w:rPr>
+    </w:lvl>
+    <w:lvl w:ilvl="1" w:tplc="18090003" w:tentative="1">
+      <w:start w:val="1"/>
+      <w:numFmt w:val="bullet"/>
+      <w:lvlText w:val="o"/>
+      <w:lvlJc w:val="left"/>
+      <w:pPr>
+        <w:ind w:left="1440" w:hanging="360"/>
+      </w:pPr>
+      <w:rPr>
+        <w:rFonts w:ascii="Courier New" w:hAnsi="Courier New" w:cs="Courier New" w:hint="default"/>
+      </w:rPr>
+    </w:lvl>
+    <w:lvl w:ilvl="2" w:tplc="18090005" w:tentative="1">
+      <w:start w:val="1"/>
+      <w:numFmt w:val="bullet"/>
+      <w:lvlText w:val=""/>
+      <w:lvlJc w:val="left"/>
+      <w:pPr>
+        <w:ind w:left="2160" w:hanging="360"/>
+      </w:pPr>
+      <w:rPr>
+        <w:rFonts w:ascii="Wingdings" w:hAnsi="Wingdings" w:hint="default"/>
+      </w:rPr>
+    </w:lvl>
+    <w:lvl w:ilvl="3" w:tplc="18090001" w:tentative="1">
+      <w:start w:val="1"/>
+      <w:numFmt w:val="bullet"/>
+      <w:lvlText w:val=""/>
+      <w:lvlJc w:val="left"/>
+      <w:pPr>
+        <w:ind w:left="2880" w:hanging="360"/>
+      </w:pPr>
+      <w:rPr>
+        <w:rFonts w:ascii="Symbol" w:hAnsi="Symbol" w:hint="default"/>
+      </w:rPr>
+    </w:lvl>
+    <w:lvl w:ilvl="4" w:tplc="18090003" w:tentative="1">
+      <w:start w:val="1"/>
+      <w:numFmt w:val="bullet"/>
+      <w:lvlText w:val="o"/>
+      <w:lvlJc w:val="left"/>
+      <w:pPr>
+        <w:ind w:left="3600" w:hanging="360"/>
+      </w:pPr>
+      <w:rPr>
+        <w:rFonts w:ascii="Courier New" w:hAnsi="Courier New" w:cs="Courier New" w:hint="default"/>
+      </w:rPr>
+    </w:lvl>
+    <w:lvl w:ilvl="5" w:tplc="18090005" w:tentative="1">
+      <w:start w:val="1"/>
+      <w:numFmt w:val="bullet"/>
+      <w:lvlText w:val=""/>
+      <w:lvlJc w:val="left"/>
+      <w:pPr>
+        <w:ind w:left="4320" w:hanging="360"/>
+      </w:pPr>
+      <w:rPr>
+        <w:rFonts w:ascii="Wingdings" w:hAnsi="Wingdings" w:hint="default"/>
+      </w:rPr>
+    </w:lvl>
+    <w:lvl w:ilvl="6" w:tplc="18090001" w:tentative="1">
+      <w:start w:val="1"/>
+      <w:numFmt w:val="bullet"/>
+      <w:lvlText w:val=""/>
+      <w:lvlJc w:val="left"/>
+      <w:pPr>
+        <w:ind w:left="5040" w:hanging="360"/>
+      </w:pPr>
+      <w:rPr>
+        <w:rFonts w:ascii="Symbol" w:hAnsi="Symbol" w:hint="default"/>
+      </w:rPr>
+    </w:lvl>
+    <w:lvl w:ilvl="7" w:tplc="18090003" w:tentative="1">
+      <w:start w:val="1"/>
+      <w:numFmt w:val="bullet"/>
+      <w:lvlText w:val="o"/>
+      <w:lvlJc w:val="left"/>
+      <w:pPr>
+        <w:ind w:left="5760" w:hanging="360"/>
+      </w:pPr>
+      <w:rPr>
+        <w:rFonts w:ascii="Courier New" w:hAnsi="Courier New" w:cs="Courier New" w:hint="default"/>
+      </w:rPr>
+    </w:lvl>
+    <w:lvl w:ilvl="8" w:tplc="18090005" w:tentative="1">
+      <w:start w:val="1"/>
+      <w:numFmt w:val="bullet"/>
+      <w:lvlText w:val=""/>
+      <w:lvlJc w:val="left"/>
+      <w:pPr>
+        <w:ind w:left="6480" w:hanging="360"/>
+      </w:pPr>
+      <w:rPr>
+        <w:rFonts w:ascii="Wingdings" w:hAnsi="Wingdings" w:hint="default"/>
+      </w:rPr>
+    </w:lvl>
+  </w:abstractNum>
+  <w:abstractNum w:abstractNumId="1" w15:restartNumberingAfterBreak="0">
+    <w:nsid w:val="7A6E15C5"/>
+    <w:multiLevelType w:val="hybridMultilevel"/>
+    <w:tmpl w:val="96C23750"/>
+    <w:lvl w:ilvl="0" w:tplc="1809000F">
+      <w:start w:val="1"/>
+      <w:numFmt w:val="decimal"/>
+      <w:lvlText w:val="%1."/>
+      <w:lvlJc w:val="left"/>
+      <w:pPr>
+        <w:ind w:left="720" w:hanging="360"/>
+      </w:pPr>
+    </w:lvl>
+    <w:lvl w:ilvl="1" w:tplc="18090019">
+      <w:start w:val="1"/>
+      <w:numFmt w:val="lowerLetter"/>
+      <w:lvlText w:val="%2."/>
+      <w:lvlJc w:val="left"/>
+      <w:pPr>
+        <w:ind w:left="1440" w:hanging="360"/>
+      </w:pPr>
+    </w:lvl>
+    <w:lvl w:ilvl="2" w:tplc="1809001B">
+      <w:start w:val="1"/>
+      <w:numFmt w:val="lowerRoman"/>
+      <w:lvlText w:val="%3."/>
+      <w:lvlJc w:val="right"/>
+      <w:pPr>
+        <w:ind w:left="2160" w:hanging="180"/>
+      </w:pPr>
+    </w:lvl>
+    <w:lvl w:ilvl="3" w:tplc="1809000F">
+      <w:start w:val="1"/>
+      <w:numFmt w:val="decimal"/>
+      <w:lvlText w:val="%4."/>
+      <w:lvlJc w:val="left"/>
+      <w:pPr>
+        <w:ind w:left="2880" w:hanging="360"/>
+      </w:pPr>
+    </w:lvl>
+    <w:lvl w:ilvl="4" w:tplc="18090019">
+      <w:start w:val="1"/>
+      <w:numFmt w:val="lowerLetter"/>
+      <w:lvlText w:val="%5."/>
+      <w:lvlJc w:val="left"/>
+      <w:pPr>
+        <w:ind w:left="3600" w:hanging="360"/>
+      </w:pPr>
+    </w:lvl>
+    <w:lvl w:ilvl="5" w:tplc="1809001B">
+      <w:start w:val="1"/>
+      <w:numFmt w:val="lowerRoman"/>
+      <w:lvlText w:val="%6."/>
+      <w:lvlJc w:val="right"/>
+      <w:pPr>
+        <w:ind w:left="4320" w:hanging="180"/>
+      </w:pPr>
+    </w:lvl>
+    <w:lvl w:ilvl="6" w:tplc="1809000F" w:tentative="1">
+      <w:start w:val="1"/>
+      <w:numFmt w:val="decimal"/>
+      <w:lvlText w:val="%7."/>
+      <w:lvlJc w:val="left"/>
+      <w:pPr>
+        <w:ind w:left="5040" w:hanging="360"/>
+      </w:pPr>
+    </w:lvl>
+    <w:lvl w:ilvl="7" w:tplc="18090019" w:tentative="1">
+      <w:start w:val="1"/>
+      <w:numFmt w:val="lowerLetter"/>
+      <w:lvlText w:val="%8."/>
+      <w:lvlJc w:val="left"/>
+      <w:pPr>
+        <w:ind w:left="5760" w:hanging="360"/>
+      </w:pPr>
+    </w:lvl>
+    <w:lvl w:ilvl="8" w:tplc="1809001B" w:tentative="1">
+      <w:start w:val="1"/>
+      <w:numFmt w:val="lowerRoman"/>
+      <w:lvlText w:val="%9."/>
+      <w:lvlJc w:val="right"/>
+      <w:pPr>
+        <w:ind w:left="6480" w:hanging="180"/>
+      </w:pPr>
+    </w:lvl>
+  </w:abstractNum>
+  <w:num w:numId="1">
+    <w:abstractNumId w:val="0"/>
+  </w:num>
+  <w:num w:numId="2">
+    <w:abstractNumId w:val="1"/>
+  </w:num>
+</w:numbering>
 </file>
 
 <file path=word/styles.xml><?xml version="1.0" encoding="utf-8"?>
@@ -604,6 +1200,17 @@
     <w:semiHidden/>
     <w:unhideWhenUsed/>
   </w:style>
+  <w:style w:type="paragraph" w:styleId="ListParagraph">
+    <w:name w:val="List Paragraph"/>
+    <w:basedOn w:val="Normal"/>
+    <w:uiPriority w:val="34"/>
+    <w:qFormat/>
+    <w:rsid w:val="00CE0982"/>
+    <w:pPr>
+      <w:ind w:left="720"/>
+      <w:contextualSpacing/>
+    </w:pPr>
+  </w:style>
 </w:styles>
 </file>
 

</xml_diff>

<commit_message>
System and Integration Testing
</commit_message>
<xml_diff>
--- a/Test-Plan.docx
+++ b/Test-Plan.docx
@@ -823,89 +823,282 @@
           <w:szCs w:val="36"/>
         </w:rPr>
       </w:pPr>
+    </w:p>
+    <w:p>
+      <w:pPr>
+        <w:jc w:val="center"/>
+        <w:rPr>
+          <w:b/>
+          <w:color w:val="FF0000"/>
+          <w:sz w:val="36"/>
+          <w:szCs w:val="36"/>
+        </w:rPr>
+      </w:pPr>
+    </w:p>
+    <w:p>
+      <w:pPr>
+        <w:jc w:val="center"/>
+        <w:rPr>
+          <w:b/>
+          <w:color w:val="FF0000"/>
+          <w:sz w:val="36"/>
+          <w:szCs w:val="36"/>
+        </w:rPr>
+      </w:pPr>
+    </w:p>
+    <w:p>
+      <w:pPr>
+        <w:ind w:left="2880" w:firstLine="720"/>
+        <w:rPr>
+          <w:b/>
+          <w:color w:val="FF0000"/>
+          <w:sz w:val="36"/>
+          <w:szCs w:val="36"/>
+        </w:rPr>
+      </w:pPr>
+      <w:r>
+        <w:rPr>
+          <w:b/>
+          <w:color w:val="FF0000"/>
+          <w:sz w:val="36"/>
+          <w:szCs w:val="36"/>
+        </w:rPr>
+        <w:t>Testing Strategy</w:t>
+      </w:r>
+    </w:p>
+    <w:p>
+      <w:pPr>
+        <w:rPr>
+          <w:sz w:val="24"/>
+          <w:szCs w:val="24"/>
+        </w:rPr>
+      </w:pPr>
+      <w:r>
+        <w:rPr>
+          <w:sz w:val="24"/>
+          <w:szCs w:val="24"/>
+        </w:rPr>
+        <w:t>A Testing strategy is v</w:t>
+      </w:r>
+      <w:r>
+        <w:rPr>
+          <w:sz w:val="24"/>
+          <w:szCs w:val="24"/>
+        </w:rPr>
+        <w:t xml:space="preserve">ital for a test plan to work. The main objective of a testing strategy is to outline what approach will be taken towards the testing. We also need to adhere to a strict timeline and insure we achieve the desired goals. This is to insure any and all glitches or defects are removed from the game before being exploited or discovered. </w:t>
+      </w:r>
+    </w:p>
+    <w:p>
+      <w:pPr>
+        <w:rPr>
+          <w:color w:val="FF0000"/>
+          <w:sz w:val="24"/>
+          <w:szCs w:val="24"/>
+        </w:rPr>
+      </w:pPr>
+      <w:r>
+        <w:rPr>
+          <w:color w:val="FF0000"/>
+          <w:sz w:val="24"/>
+          <w:szCs w:val="24"/>
+        </w:rPr>
+        <w:t>4.1 Unit Testing</w:t>
+      </w:r>
+    </w:p>
+    <w:p>
+      <w:pPr>
+        <w:rPr>
+          <w:color w:val="FF0000"/>
+          <w:sz w:val="24"/>
+          <w:szCs w:val="24"/>
+        </w:rPr>
+      </w:pPr>
+      <w:r>
+        <w:rPr>
+          <w:color w:val="FF0000"/>
+          <w:sz w:val="24"/>
+          <w:szCs w:val="24"/>
+        </w:rPr>
+        <w:t xml:space="preserve">Participants: Conor, Rob </w:t>
+      </w:r>
+    </w:p>
+    <w:p>
+      <w:pPr>
+        <w:rPr>
+          <w:color w:val="FF0000"/>
+          <w:sz w:val="24"/>
+          <w:szCs w:val="24"/>
+        </w:rPr>
+      </w:pPr>
+      <w:r>
+        <w:rPr>
+          <w:color w:val="FF0000"/>
+          <w:sz w:val="24"/>
+          <w:szCs w:val="24"/>
+        </w:rPr>
+        <w:t>Explained:</w:t>
+      </w:r>
+      <w:r>
+        <w:rPr>
+          <w:color w:val="FF0000"/>
+          <w:sz w:val="24"/>
+          <w:szCs w:val="24"/>
+        </w:rPr>
+        <w:t xml:space="preserve">  </w:t>
+      </w:r>
+    </w:p>
+    <w:p>
+      <w:pPr>
+        <w:rPr>
+          <w:sz w:val="24"/>
+          <w:szCs w:val="24"/>
+        </w:rPr>
+      </w:pPr>
+      <w:r>
+        <w:rPr>
+          <w:sz w:val="24"/>
+          <w:szCs w:val="24"/>
+        </w:rPr>
+        <w:t>Unit testing is when individual pieces of the software are tested. These components are often functions and methods, ranging from character movement, damage, abilities, menu items, etc. Unit testing should have one or more inputs and one output.</w:t>
+      </w:r>
+      <w:r>
+        <w:rPr>
+          <w:sz w:val="24"/>
+          <w:szCs w:val="24"/>
+        </w:rPr>
+        <w:t xml:space="preserve"> By testing components like this we achieve an extremely specific and accurate result. </w:t>
+      </w:r>
+    </w:p>
+    <w:p>
+      <w:pPr>
+        <w:rPr>
+          <w:color w:val="FF0000"/>
+          <w:sz w:val="24"/>
+          <w:szCs w:val="24"/>
+        </w:rPr>
+      </w:pPr>
+      <w:r>
+        <w:rPr>
+          <w:color w:val="FF0000"/>
+          <w:sz w:val="24"/>
+          <w:szCs w:val="24"/>
+        </w:rPr>
+        <w:t>Applied:</w:t>
+      </w:r>
+    </w:p>
+    <w:p>
+      <w:pPr>
+        <w:rPr>
+          <w:sz w:val="24"/>
+          <w:szCs w:val="24"/>
+        </w:rPr>
+      </w:pPr>
+      <w:r>
+        <w:rPr>
+          <w:sz w:val="24"/>
+          <w:szCs w:val="24"/>
+        </w:rPr>
+        <w:t xml:space="preserve">Unit testing can be done manually however automating the testing process can speed things up further. Unit tests must be completed before any other form of testing may be applied. Rob and Bob took the lead for testing the in game </w:t>
+      </w:r>
+      <w:r>
+        <w:rPr>
+          <w:sz w:val="24"/>
+          <w:szCs w:val="24"/>
+        </w:rPr>
+        <w:t>character controls and level difficulty checks.</w:t>
+      </w:r>
+    </w:p>
+    <w:p>
+      <w:pPr>
+        <w:rPr>
+          <w:color w:val="FF0000"/>
+          <w:sz w:val="24"/>
+          <w:szCs w:val="24"/>
+        </w:rPr>
+      </w:pPr>
+      <w:r>
+        <w:rPr>
+          <w:color w:val="FF0000"/>
+          <w:sz w:val="24"/>
+          <w:szCs w:val="24"/>
+        </w:rPr>
+        <w:t>4.2 System and Integration Testing</w:t>
+      </w:r>
+    </w:p>
+    <w:p>
+      <w:pPr>
+        <w:rPr>
+          <w:color w:val="FF0000"/>
+          <w:sz w:val="24"/>
+          <w:szCs w:val="24"/>
+        </w:rPr>
+      </w:pPr>
+      <w:r>
+        <w:rPr>
+          <w:color w:val="FF0000"/>
+          <w:sz w:val="24"/>
+          <w:szCs w:val="24"/>
+        </w:rPr>
+        <w:t>Explained:</w:t>
+      </w:r>
+    </w:p>
+    <w:p>
+      <w:pPr>
+        <w:rPr>
+          <w:sz w:val="24"/>
+          <w:szCs w:val="24"/>
+        </w:rPr>
+      </w:pPr>
+      <w:r>
+        <w:rPr>
+          <w:sz w:val="24"/>
+          <w:szCs w:val="24"/>
+        </w:rPr>
+        <w:t xml:space="preserve">System and integration testing is defined as a type of software testing which is carried out in an integrated hardware and software environment to verify the behaviour of the entire system. </w:t>
+      </w:r>
+      <w:r>
+        <w:rPr>
+          <w:sz w:val="24"/>
+          <w:szCs w:val="24"/>
+        </w:rPr>
+        <w:t>Also used to evaluate the systems compliance with its specified requirements.</w:t>
+      </w:r>
+    </w:p>
+    <w:p>
+      <w:pPr>
+        <w:rPr>
+          <w:color w:val="FF0000"/>
+          <w:sz w:val="24"/>
+          <w:szCs w:val="24"/>
+        </w:rPr>
+      </w:pPr>
+      <w:r>
+        <w:rPr>
+          <w:color w:val="FF0000"/>
+          <w:sz w:val="24"/>
+          <w:szCs w:val="24"/>
+        </w:rPr>
+        <w:lastRenderedPageBreak/>
+        <w:t xml:space="preserve">Applied: </w:t>
+      </w:r>
       <w:bookmarkStart w:id="0" w:name="_GoBack"/>
       <w:bookmarkEnd w:id="0"/>
     </w:p>
     <w:p>
       <w:pPr>
-        <w:jc w:val="center"/>
-        <w:rPr>
-          <w:b/>
-          <w:color w:val="FF0000"/>
-          <w:sz w:val="36"/>
-          <w:szCs w:val="36"/>
-        </w:rPr>
-      </w:pPr>
-    </w:p>
-    <w:p>
-      <w:pPr>
-        <w:jc w:val="center"/>
-        <w:rPr>
-          <w:b/>
-          <w:color w:val="FF0000"/>
-          <w:sz w:val="36"/>
-          <w:szCs w:val="36"/>
-        </w:rPr>
-      </w:pPr>
-    </w:p>
-    <w:p>
-      <w:pPr>
-        <w:ind w:left="2880" w:firstLine="720"/>
-        <w:rPr>
-          <w:b/>
-          <w:color w:val="FF0000"/>
-          <w:sz w:val="36"/>
-          <w:szCs w:val="36"/>
-        </w:rPr>
-      </w:pPr>
-      <w:r>
-        <w:rPr>
-          <w:b/>
-          <w:color w:val="FF0000"/>
-          <w:sz w:val="36"/>
-          <w:szCs w:val="36"/>
-        </w:rPr>
-        <w:t>Testing Strategy</w:t>
-      </w:r>
-    </w:p>
-    <w:p>
-      <w:pPr>
-        <w:jc w:val="center"/>
-        <w:rPr>
-          <w:sz w:val="24"/>
-          <w:szCs w:val="24"/>
-        </w:rPr>
-      </w:pPr>
-      <w:r>
-        <w:rPr>
-          <w:sz w:val="24"/>
-          <w:szCs w:val="24"/>
-        </w:rPr>
-        <w:t>A Testing strategy is v</w:t>
-      </w:r>
-      <w:r>
-        <w:rPr>
-          <w:sz w:val="24"/>
-          <w:szCs w:val="24"/>
-        </w:rPr>
-        <w:t xml:space="preserve">ital for a test plan to work. The main objective of a testing strategy is to outline what approach will be taken towards the testing. We also need to adhere to a strict timeline and insure we achieve the desired goals. This is to insure any and all glitches or defects are removed from the game before being exploited or discovered. </w:t>
-      </w:r>
-    </w:p>
-    <w:p>
-      <w:pPr>
-        <w:jc w:val="center"/>
-        <w:rPr>
-          <w:sz w:val="24"/>
-          <w:szCs w:val="24"/>
-        </w:rPr>
-      </w:pPr>
-      <w:r>
-        <w:rPr>
-          <w:sz w:val="24"/>
-          <w:szCs w:val="24"/>
-        </w:rPr>
-        <w:t xml:space="preserve">4.1 Unit Testing  </w:t>
-      </w:r>
+        <w:rPr>
+          <w:sz w:val="24"/>
+          <w:szCs w:val="24"/>
+        </w:rPr>
+      </w:pPr>
+    </w:p>
+    <w:p>
+      <w:pPr>
+        <w:rPr>
+          <w:sz w:val="24"/>
+          <w:szCs w:val="24"/>
+        </w:rPr>
+      </w:pPr>
     </w:p>
     <w:p>
       <w:pPr>

</xml_diff>

<commit_message>
added in screenshot+ updated items being tested
</commit_message>
<xml_diff>
--- a/Test-Plan.docx
+++ b/Test-Plan.docx
@@ -1401,6 +1401,13 @@
         </w:rPr>
         <w:t>sed to see how the game will handle under various levels of stress or load.</w:t>
       </w:r>
+      <w:r>
+        <w:rPr>
+          <w:sz w:val="24"/>
+          <w:szCs w:val="24"/>
+        </w:rPr>
+        <w:t xml:space="preserve"> </w:t>
+      </w:r>
     </w:p>
     <w:p>
       <w:pPr>
@@ -1590,6 +1597,623 @@
         </w:rPr>
         <w:t>Methodology:</w:t>
       </w:r>
+    </w:p>
+    <w:p>
+      <w:pPr>
+        <w:rPr>
+          <w:color w:val="FF0000"/>
+          <w:sz w:val="24"/>
+          <w:szCs w:val="24"/>
+        </w:rPr>
+      </w:pPr>
+    </w:p>
+    <w:p>
+      <w:pPr>
+        <w:rPr>
+          <w:color w:val="FF0000"/>
+          <w:sz w:val="24"/>
+          <w:szCs w:val="24"/>
+        </w:rPr>
+      </w:pPr>
+    </w:p>
+    <w:p>
+      <w:pPr>
+        <w:rPr>
+          <w:color w:val="FF0000"/>
+          <w:sz w:val="24"/>
+          <w:szCs w:val="24"/>
+        </w:rPr>
+      </w:pPr>
+      <w:r>
+        <w:rPr>
+          <w:color w:val="FF0000"/>
+          <w:sz w:val="24"/>
+          <w:szCs w:val="24"/>
+        </w:rPr>
+        <w:t xml:space="preserve">4.5 Batch Testing </w:t>
+      </w:r>
+    </w:p>
+    <w:p>
+      <w:pPr>
+        <w:rPr>
+          <w:color w:val="FF0000"/>
+          <w:sz w:val="24"/>
+          <w:szCs w:val="24"/>
+        </w:rPr>
+      </w:pPr>
+    </w:p>
+    <w:p>
+      <w:pPr>
+        <w:rPr>
+          <w:color w:val="FF0000"/>
+          <w:sz w:val="24"/>
+          <w:szCs w:val="24"/>
+        </w:rPr>
+      </w:pPr>
+      <w:r>
+        <w:rPr>
+          <w:color w:val="FF0000"/>
+          <w:sz w:val="24"/>
+          <w:szCs w:val="24"/>
+        </w:rPr>
+        <w:t>4.6 Automated Regression Testing</w:t>
+      </w:r>
+    </w:p>
+    <w:p>
+      <w:pPr>
+        <w:rPr>
+          <w:color w:val="FF0000"/>
+          <w:sz w:val="24"/>
+          <w:szCs w:val="24"/>
+        </w:rPr>
+      </w:pPr>
+      <w:r>
+        <w:rPr>
+          <w:color w:val="FF0000"/>
+          <w:sz w:val="24"/>
+          <w:szCs w:val="24"/>
+        </w:rPr>
+        <w:t xml:space="preserve">Definition: </w:t>
+      </w:r>
+    </w:p>
+    <w:p>
+      <w:pPr>
+        <w:rPr>
+          <w:color w:val="FF0000"/>
+          <w:sz w:val="24"/>
+          <w:szCs w:val="24"/>
+        </w:rPr>
+      </w:pPr>
+    </w:p>
+    <w:p>
+      <w:pPr>
+        <w:rPr>
+          <w:color w:val="FF0000"/>
+          <w:sz w:val="24"/>
+          <w:szCs w:val="24"/>
+        </w:rPr>
+      </w:pPr>
+      <w:r>
+        <w:rPr>
+          <w:color w:val="FF0000"/>
+          <w:sz w:val="24"/>
+          <w:szCs w:val="24"/>
+        </w:rPr>
+        <w:t xml:space="preserve"> </w:t>
+      </w:r>
+    </w:p>
+    <w:p>
+      <w:pPr>
+        <w:rPr>
+          <w:color w:val="FF0000"/>
+          <w:sz w:val="24"/>
+          <w:szCs w:val="24"/>
+        </w:rPr>
+      </w:pPr>
+      <w:r>
+        <w:rPr>
+          <w:color w:val="FF0000"/>
+          <w:sz w:val="24"/>
+          <w:szCs w:val="24"/>
+        </w:rPr>
+        <w:t>4.7 Beta Testing</w:t>
+      </w:r>
+    </w:p>
+    <w:p>
+      <w:pPr>
+        <w:rPr>
+          <w:sz w:val="24"/>
+          <w:szCs w:val="24"/>
+        </w:rPr>
+      </w:pPr>
+      <w:r>
+        <w:rPr>
+          <w:sz w:val="24"/>
+          <w:szCs w:val="24"/>
+        </w:rPr>
+        <w:t>A beta test refers to the distribution of the pre-release version of the game to a select group of people who can test the game.</w:t>
+      </w:r>
+      <w:r>
+        <w:rPr>
+          <w:sz w:val="24"/>
+          <w:szCs w:val="24"/>
+        </w:rPr>
+        <w:t xml:space="preserve"> At this stage of testing there should not be many bugs or glitches left in the game. </w:t>
+      </w:r>
+    </w:p>
+    <w:p>
+      <w:pPr>
+        <w:rPr>
+          <w:color w:val="FF0000"/>
+          <w:sz w:val="24"/>
+          <w:szCs w:val="24"/>
+        </w:rPr>
+      </w:pPr>
+    </w:p>
+    <w:p>
+      <w:pPr>
+        <w:rPr>
+          <w:color w:val="FF0000"/>
+          <w:sz w:val="24"/>
+          <w:szCs w:val="24"/>
+        </w:rPr>
+      </w:pPr>
+      <w:r>
+        <w:rPr>
+          <w:color w:val="FF0000"/>
+          <w:sz w:val="24"/>
+          <w:szCs w:val="24"/>
+        </w:rPr>
+        <w:t>5.0 Test Schedule</w:t>
+      </w:r>
+    </w:p>
+    <w:p>
+      <w:pPr>
+        <w:rPr>
+          <w:color w:val="FF0000"/>
+          <w:sz w:val="24"/>
+          <w:szCs w:val="24"/>
+        </w:rPr>
+      </w:pPr>
+      <w:r>
+        <w:rPr>
+          <w:color w:val="FF0000"/>
+          <w:sz w:val="24"/>
+          <w:szCs w:val="24"/>
+        </w:rPr>
+        <w:pict>
+          <v:shapetype id="_x0000_t75" coordsize="21600,21600" o:spt="75" o:preferrelative="t" path="m@4@5l@4@11@9@11@9@5xe" filled="f" stroked="f">
+            <v:stroke joinstyle="miter"/>
+            <v:formulas>
+              <v:f eqn="if lineDrawn pixelLineWidth 0"/>
+              <v:f eqn="sum @0 1 0"/>
+              <v:f eqn="sum 0 0 @1"/>
+              <v:f eqn="prod @2 1 2"/>
+              <v:f eqn="prod @3 21600 pixelWidth"/>
+              <v:f eqn="prod @3 21600 pixelHeight"/>
+              <v:f eqn="sum @0 0 1"/>
+              <v:f eqn="prod @6 1 2"/>
+              <v:f eqn="prod @7 21600 pixelWidth"/>
+              <v:f eqn="sum @8 21600 0"/>
+              <v:f eqn="prod @7 21600 pixelHeight"/>
+              <v:f eqn="sum @10 21600 0"/>
+            </v:formulas>
+            <v:path o:extrusionok="f" gradientshapeok="t" o:connecttype="rect"/>
+            <o:lock v:ext="edit" aspectratio="t"/>
+          </v:shapetype>
+          <v:shape id="_x0000_i1025" type="#_x0000_t75" style="width:504.75pt;height:74.25pt">
+            <v:imagedata r:id="rId5" o:title="testplan"/>
+          </v:shape>
+        </w:pict>
+      </w:r>
+    </w:p>
+    <w:p>
+      <w:pPr>
+        <w:rPr>
+          <w:color w:val="FF0000"/>
+          <w:sz w:val="24"/>
+          <w:szCs w:val="24"/>
+        </w:rPr>
+      </w:pPr>
+    </w:p>
+    <w:p>
+      <w:pPr>
+        <w:rPr>
+          <w:color w:val="FF0000"/>
+          <w:sz w:val="24"/>
+          <w:szCs w:val="24"/>
+        </w:rPr>
+      </w:pPr>
+      <w:r>
+        <w:rPr>
+          <w:color w:val="FF0000"/>
+          <w:sz w:val="24"/>
+          <w:szCs w:val="24"/>
+        </w:rPr>
+        <w:t>6.0 Control Procedures</w:t>
+      </w:r>
+    </w:p>
+    <w:p>
+      <w:pPr>
+        <w:rPr>
+          <w:color w:val="FF0000"/>
+          <w:sz w:val="24"/>
+          <w:szCs w:val="24"/>
+        </w:rPr>
+      </w:pPr>
+      <w:r>
+        <w:rPr>
+          <w:color w:val="FF0000"/>
+          <w:sz w:val="24"/>
+          <w:szCs w:val="24"/>
+        </w:rPr>
+        <w:br/>
+      </w:r>
+      <w:r>
+        <w:rPr>
+          <w:color w:val="FF0000"/>
+          <w:sz w:val="24"/>
+          <w:szCs w:val="24"/>
+        </w:rPr>
+        <w:br/>
+        <w:t xml:space="preserve">7.0 Features to be tested </w:t>
+      </w:r>
+    </w:p>
+    <w:p>
+      <w:pPr>
+        <w:rPr>
+          <w:color w:val="FF0000"/>
+          <w:sz w:val="24"/>
+          <w:szCs w:val="24"/>
+          <w:u w:val="single"/>
+        </w:rPr>
+      </w:pPr>
+      <w:r>
+        <w:rPr>
+          <w:color w:val="FF0000"/>
+          <w:sz w:val="24"/>
+          <w:szCs w:val="24"/>
+          <w:u w:val="single"/>
+        </w:rPr>
+        <w:t>Menu</w:t>
+      </w:r>
+      <w:r>
+        <w:rPr>
+          <w:color w:val="FF0000"/>
+          <w:sz w:val="24"/>
+          <w:szCs w:val="24"/>
+          <w:u w:val="single"/>
+        </w:rPr>
+        <w:t>:</w:t>
+      </w:r>
+    </w:p>
+    <w:p>
+      <w:pPr>
+        <w:rPr>
+          <w:sz w:val="24"/>
+          <w:szCs w:val="24"/>
+        </w:rPr>
+      </w:pPr>
+      <w:r>
+        <w:rPr>
+          <w:sz w:val="24"/>
+          <w:szCs w:val="24"/>
+        </w:rPr>
+        <w:t>The game load screen must be tested along with the 3 options it contains. These options range from ‘Play Game’, ‘Settings’ and ‘Exit Game’</w:t>
+      </w:r>
+      <w:r>
+        <w:rPr>
+          <w:sz w:val="24"/>
+          <w:szCs w:val="24"/>
+        </w:rPr>
+        <w:t>.</w:t>
+      </w:r>
+    </w:p>
+    <w:p>
+      <w:pPr>
+        <w:rPr>
+          <w:sz w:val="24"/>
+          <w:szCs w:val="24"/>
+        </w:rPr>
+      </w:pPr>
+      <w:r>
+        <w:rPr>
+          <w:sz w:val="24"/>
+          <w:szCs w:val="24"/>
+        </w:rPr>
+        <w:t xml:space="preserve">‘Play Game’ on click must place the player in level 1 with the controls screen displaying also. </w:t>
+      </w:r>
+    </w:p>
+    <w:p>
+      <w:pPr>
+        <w:rPr>
+          <w:sz w:val="24"/>
+          <w:szCs w:val="24"/>
+        </w:rPr>
+      </w:pPr>
+      <w:r>
+        <w:rPr>
+          <w:sz w:val="24"/>
+          <w:szCs w:val="24"/>
+        </w:rPr>
+        <w:t xml:space="preserve">‘Settings’ in the settings menu the player will be able to adjust the sound and music levels. </w:t>
+      </w:r>
+    </w:p>
+    <w:p>
+      <w:pPr>
+        <w:rPr>
+          <w:sz w:val="24"/>
+          <w:szCs w:val="24"/>
+        </w:rPr>
+      </w:pPr>
+      <w:r>
+        <w:rPr>
+          <w:sz w:val="24"/>
+          <w:szCs w:val="24"/>
+        </w:rPr>
+        <w:t xml:space="preserve">‘Exit Game’ this will close the game window. </w:t>
+      </w:r>
+    </w:p>
+    <w:p>
+      <w:pPr>
+        <w:rPr>
+          <w:sz w:val="24"/>
+          <w:szCs w:val="24"/>
+        </w:rPr>
+      </w:pPr>
+    </w:p>
+    <w:p>
+      <w:pPr>
+        <w:rPr>
+          <w:sz w:val="24"/>
+          <w:szCs w:val="24"/>
+        </w:rPr>
+      </w:pPr>
+    </w:p>
+    <w:p>
+      <w:pPr>
+        <w:rPr>
+          <w:sz w:val="24"/>
+          <w:szCs w:val="24"/>
+        </w:rPr>
+      </w:pPr>
+    </w:p>
+    <w:p>
+      <w:pPr>
+        <w:rPr>
+          <w:sz w:val="24"/>
+          <w:szCs w:val="24"/>
+        </w:rPr>
+      </w:pPr>
+      <w:r>
+        <w:rPr>
+          <w:sz w:val="24"/>
+          <w:szCs w:val="24"/>
+        </w:rPr>
+        <w:lastRenderedPageBreak/>
+        <w:t xml:space="preserve">From inside the game there is several tests which must be completed. </w:t>
+      </w:r>
+    </w:p>
+    <w:p>
+      <w:pPr>
+        <w:rPr>
+          <w:sz w:val="24"/>
+          <w:szCs w:val="24"/>
+        </w:rPr>
+      </w:pPr>
+    </w:p>
+    <w:p>
+      <w:pPr>
+        <w:rPr>
+          <w:color w:val="FF0000"/>
+          <w:sz w:val="24"/>
+          <w:szCs w:val="24"/>
+          <w:u w:val="single"/>
+        </w:rPr>
+      </w:pPr>
+      <w:r>
+        <w:rPr>
+          <w:color w:val="FF0000"/>
+          <w:sz w:val="24"/>
+          <w:szCs w:val="24"/>
+          <w:u w:val="single"/>
+        </w:rPr>
+        <w:t>Level tests:</w:t>
+      </w:r>
+    </w:p>
+    <w:p>
+      <w:pPr>
+        <w:rPr>
+          <w:sz w:val="24"/>
+          <w:szCs w:val="24"/>
+        </w:rPr>
+      </w:pPr>
+      <w:r>
+        <w:rPr>
+          <w:sz w:val="24"/>
+          <w:szCs w:val="24"/>
+        </w:rPr>
+        <w:t xml:space="preserve">At the end of level one it is expected we will progress to level 2 which will be more difficult to level 1. </w:t>
+      </w:r>
+    </w:p>
+    <w:p>
+      <w:pPr>
+        <w:rPr>
+          <w:sz w:val="24"/>
+          <w:szCs w:val="24"/>
+        </w:rPr>
+      </w:pPr>
+      <w:r>
+        <w:rPr>
+          <w:sz w:val="24"/>
+          <w:szCs w:val="24"/>
+        </w:rPr>
+        <w:t xml:space="preserve">At the end of level 2 we expect to progress to level 3 with a higher difficulty again. </w:t>
+      </w:r>
+    </w:p>
+    <w:p>
+      <w:pPr>
+        <w:rPr>
+          <w:color w:val="FF0000"/>
+          <w:sz w:val="24"/>
+          <w:szCs w:val="24"/>
+          <w:u w:val="single"/>
+        </w:rPr>
+      </w:pPr>
+      <w:r>
+        <w:rPr>
+          <w:color w:val="FF0000"/>
+          <w:sz w:val="24"/>
+          <w:szCs w:val="24"/>
+          <w:u w:val="single"/>
+        </w:rPr>
+        <w:t>Game controls:</w:t>
+      </w:r>
+    </w:p>
+    <w:p>
+      <w:pPr>
+        <w:rPr>
+          <w:sz w:val="24"/>
+          <w:szCs w:val="24"/>
+        </w:rPr>
+      </w:pPr>
+      <w:r>
+        <w:rPr>
+          <w:sz w:val="24"/>
+          <w:szCs w:val="24"/>
+        </w:rPr>
+        <w:t xml:space="preserve">From inside the game we will use a keyboard and mouse to test the controls. </w:t>
+      </w:r>
+    </w:p>
+    <w:p>
+      <w:pPr>
+        <w:pStyle w:val="ListParagraph"/>
+        <w:numPr>
+          <w:ilvl w:val="1"/>
+          <w:numId w:val="5"/>
+        </w:numPr>
+        <w:rPr>
+          <w:sz w:val="24"/>
+          <w:szCs w:val="36"/>
+        </w:rPr>
+      </w:pPr>
+      <w:r>
+        <w:rPr>
+          <w:sz w:val="24"/>
+          <w:szCs w:val="36"/>
+        </w:rPr>
+        <w:t>Move forward = Right Arrow key/D</w:t>
+      </w:r>
+    </w:p>
+    <w:p>
+      <w:pPr>
+        <w:pStyle w:val="ListParagraph"/>
+        <w:numPr>
+          <w:ilvl w:val="1"/>
+          <w:numId w:val="5"/>
+        </w:numPr>
+        <w:rPr>
+          <w:sz w:val="24"/>
+          <w:szCs w:val="36"/>
+        </w:rPr>
+      </w:pPr>
+      <w:r>
+        <w:rPr>
+          <w:sz w:val="24"/>
+          <w:szCs w:val="36"/>
+        </w:rPr>
+        <w:t>Move Backwards = Left Arrow Key/A</w:t>
+      </w:r>
+    </w:p>
+    <w:p>
+      <w:pPr>
+        <w:pStyle w:val="ListParagraph"/>
+        <w:numPr>
+          <w:ilvl w:val="1"/>
+          <w:numId w:val="5"/>
+        </w:numPr>
+        <w:rPr>
+          <w:sz w:val="24"/>
+          <w:szCs w:val="36"/>
+        </w:rPr>
+      </w:pPr>
+      <w:r>
+        <w:rPr>
+          <w:sz w:val="24"/>
+          <w:szCs w:val="36"/>
+        </w:rPr>
+        <w:t>Jump = Up arrow key/W</w:t>
+      </w:r>
+    </w:p>
+    <w:p>
+      <w:pPr>
+        <w:pStyle w:val="ListParagraph"/>
+        <w:numPr>
+          <w:ilvl w:val="1"/>
+          <w:numId w:val="5"/>
+        </w:numPr>
+        <w:rPr>
+          <w:sz w:val="24"/>
+          <w:szCs w:val="36"/>
+        </w:rPr>
+      </w:pPr>
+      <w:r>
+        <w:rPr>
+          <w:sz w:val="24"/>
+          <w:szCs w:val="36"/>
+        </w:rPr>
+        <w:t>Crouch = C</w:t>
+      </w:r>
+    </w:p>
+    <w:p>
+      <w:pPr>
+        <w:pStyle w:val="ListParagraph"/>
+        <w:numPr>
+          <w:ilvl w:val="1"/>
+          <w:numId w:val="5"/>
+        </w:numPr>
+        <w:rPr>
+          <w:sz w:val="24"/>
+          <w:szCs w:val="36"/>
+        </w:rPr>
+      </w:pPr>
+      <w:r>
+        <w:rPr>
+          <w:sz w:val="24"/>
+          <w:szCs w:val="36"/>
+        </w:rPr>
+        <w:t>Attack = Left Mouse click/R</w:t>
+      </w:r>
+    </w:p>
+    <w:p>
+      <w:pPr>
+        <w:pStyle w:val="ListParagraph"/>
+        <w:numPr>
+          <w:ilvl w:val="1"/>
+          <w:numId w:val="5"/>
+        </w:numPr>
+        <w:rPr>
+          <w:sz w:val="24"/>
+          <w:szCs w:val="36"/>
+        </w:rPr>
+      </w:pPr>
+      <w:r>
+        <w:rPr>
+          <w:sz w:val="24"/>
+          <w:szCs w:val="36"/>
+        </w:rPr>
+        <w:t xml:space="preserve"> Pause/Resume = Spacebar  </w:t>
+      </w:r>
+    </w:p>
+    <w:p>
+      <w:pPr>
+        <w:pStyle w:val="ListParagraph"/>
+        <w:ind w:left="1800"/>
+        <w:rPr>
+          <w:sz w:val="24"/>
+          <w:szCs w:val="36"/>
+        </w:rPr>
+      </w:pPr>
       <w:bookmarkStart w:id="0" w:name="_GoBack"/>
       <w:bookmarkEnd w:id="0"/>
     </w:p>
@@ -1599,213 +2223,36 @@
           <w:color w:val="FF0000"/>
           <w:sz w:val="24"/>
           <w:szCs w:val="24"/>
-        </w:rPr>
-      </w:pPr>
-    </w:p>
-    <w:p>
-      <w:pPr>
-        <w:rPr>
-          <w:color w:val="FF0000"/>
-          <w:sz w:val="24"/>
-          <w:szCs w:val="24"/>
-        </w:rPr>
-      </w:pPr>
-    </w:p>
-    <w:p>
-      <w:pPr>
-        <w:rPr>
-          <w:color w:val="FF0000"/>
-          <w:sz w:val="24"/>
-          <w:szCs w:val="24"/>
-        </w:rPr>
-      </w:pPr>
-      <w:r>
-        <w:rPr>
-          <w:color w:val="FF0000"/>
-          <w:sz w:val="24"/>
-          <w:szCs w:val="24"/>
-        </w:rPr>
-        <w:t xml:space="preserve">4.5 Batch Testing </w:t>
-      </w:r>
-    </w:p>
-    <w:p>
-      <w:pPr>
-        <w:rPr>
-          <w:color w:val="FF0000"/>
-          <w:sz w:val="24"/>
-          <w:szCs w:val="24"/>
-        </w:rPr>
-      </w:pPr>
-    </w:p>
-    <w:p>
-      <w:pPr>
-        <w:rPr>
-          <w:color w:val="FF0000"/>
-          <w:sz w:val="24"/>
-          <w:szCs w:val="24"/>
-        </w:rPr>
-      </w:pPr>
-      <w:r>
-        <w:rPr>
-          <w:color w:val="FF0000"/>
-          <w:sz w:val="24"/>
-          <w:szCs w:val="24"/>
-        </w:rPr>
-        <w:t>4.6 Automated Regression Testing</w:t>
-      </w:r>
-    </w:p>
-    <w:p>
-      <w:pPr>
-        <w:rPr>
-          <w:color w:val="FF0000"/>
-          <w:sz w:val="24"/>
-          <w:szCs w:val="24"/>
-        </w:rPr>
-      </w:pPr>
-      <w:r>
-        <w:rPr>
-          <w:color w:val="FF0000"/>
-          <w:sz w:val="24"/>
-          <w:szCs w:val="24"/>
-        </w:rPr>
-        <w:t xml:space="preserve">Definition: </w:t>
-      </w:r>
-    </w:p>
-    <w:p>
-      <w:pPr>
-        <w:rPr>
-          <w:color w:val="FF0000"/>
-          <w:sz w:val="24"/>
-          <w:szCs w:val="24"/>
-        </w:rPr>
-      </w:pPr>
-    </w:p>
-    <w:p>
-      <w:pPr>
-        <w:rPr>
-          <w:color w:val="FF0000"/>
-          <w:sz w:val="24"/>
-          <w:szCs w:val="24"/>
-        </w:rPr>
-      </w:pPr>
-      <w:r>
-        <w:rPr>
-          <w:color w:val="FF0000"/>
-          <w:sz w:val="24"/>
-          <w:szCs w:val="24"/>
-        </w:rPr>
-        <w:t xml:space="preserve"> </w:t>
-      </w:r>
-    </w:p>
-    <w:p>
-      <w:pPr>
-        <w:rPr>
-          <w:color w:val="FF0000"/>
-          <w:sz w:val="24"/>
-          <w:szCs w:val="24"/>
-        </w:rPr>
-      </w:pPr>
-      <w:r>
-        <w:rPr>
-          <w:color w:val="FF0000"/>
-          <w:sz w:val="24"/>
-          <w:szCs w:val="24"/>
-        </w:rPr>
-        <w:t>4.7 Beta Testing</w:t>
-      </w:r>
-    </w:p>
-    <w:p>
-      <w:pPr>
-        <w:rPr>
-          <w:color w:val="FF0000"/>
-          <w:sz w:val="24"/>
-          <w:szCs w:val="24"/>
-        </w:rPr>
-      </w:pPr>
-      <w:r>
-        <w:rPr>
-          <w:color w:val="FF0000"/>
-          <w:sz w:val="24"/>
-          <w:szCs w:val="24"/>
-        </w:rPr>
-        <w:t xml:space="preserve"> </w:t>
-      </w:r>
-    </w:p>
-    <w:p>
-      <w:pPr>
-        <w:rPr>
-          <w:color w:val="FF0000"/>
-          <w:sz w:val="24"/>
-          <w:szCs w:val="24"/>
-        </w:rPr>
-      </w:pPr>
-      <w:r>
-        <w:rPr>
-          <w:color w:val="FF0000"/>
-          <w:sz w:val="24"/>
-          <w:szCs w:val="24"/>
-        </w:rPr>
-        <w:t>5.0 Test Schedule</w:t>
-      </w:r>
-    </w:p>
-    <w:p>
-      <w:pPr>
-        <w:rPr>
-          <w:color w:val="FF0000"/>
-          <w:sz w:val="24"/>
-          <w:szCs w:val="24"/>
-        </w:rPr>
-      </w:pPr>
-    </w:p>
-    <w:p>
-      <w:pPr>
-        <w:rPr>
-          <w:color w:val="FF0000"/>
-          <w:sz w:val="24"/>
-          <w:szCs w:val="24"/>
-        </w:rPr>
-      </w:pPr>
-      <w:r>
-        <w:rPr>
-          <w:color w:val="FF0000"/>
-          <w:sz w:val="24"/>
-          <w:szCs w:val="24"/>
-        </w:rPr>
-        <w:t>6.0 Control Procedures</w:t>
-      </w:r>
-    </w:p>
-    <w:p>
-      <w:pPr>
-        <w:rPr>
-          <w:color w:val="FF0000"/>
-          <w:sz w:val="24"/>
-          <w:szCs w:val="24"/>
-        </w:rPr>
-      </w:pPr>
-      <w:r>
-        <w:rPr>
-          <w:color w:val="FF0000"/>
-          <w:sz w:val="24"/>
-          <w:szCs w:val="24"/>
-        </w:rPr>
-        <w:br/>
-      </w:r>
-      <w:r>
-        <w:rPr>
-          <w:color w:val="FF0000"/>
-          <w:sz w:val="24"/>
-          <w:szCs w:val="24"/>
-        </w:rPr>
-        <w:br/>
-        <w:t xml:space="preserve">7.0 Features to be tested </w:t>
-      </w:r>
-    </w:p>
-    <w:p>
-      <w:pPr>
-        <w:rPr>
-          <w:color w:val="FF0000"/>
-          <w:sz w:val="24"/>
-          <w:szCs w:val="24"/>
+          <w:u w:val="single"/>
+        </w:rPr>
+      </w:pPr>
+      <w:r>
+        <w:rPr>
+          <w:color w:val="FF0000"/>
+          <w:sz w:val="24"/>
+          <w:szCs w:val="24"/>
+          <w:u w:val="single"/>
+        </w:rPr>
+        <w:t>In game menu:</w:t>
+      </w:r>
+    </w:p>
+    <w:p>
+      <w:pPr>
+        <w:rPr>
+          <w:color w:val="FF0000"/>
+          <w:sz w:val="24"/>
+          <w:szCs w:val="24"/>
+          <w:u w:val="single"/>
+        </w:rPr>
+      </w:pPr>
+    </w:p>
+    <w:p>
+      <w:pPr>
+        <w:rPr>
+          <w:color w:val="FF0000"/>
+          <w:sz w:val="24"/>
+          <w:szCs w:val="24"/>
+          <w:u w:val="single"/>
         </w:rPr>
       </w:pPr>
     </w:p>
@@ -1927,6 +2374,119 @@
 <file path=word/numbering.xml><?xml version="1.0" encoding="utf-8"?>
 <w:numbering xmlns:wpc="http://schemas.microsoft.com/office/word/2010/wordprocessingCanvas" xmlns:mc="http://schemas.openxmlformats.org/markup-compatibility/2006" xmlns:o="urn:schemas-microsoft-com:office:office" xmlns:r="http://schemas.openxmlformats.org/officeDocument/2006/relationships" xmlns:m="http://schemas.openxmlformats.org/officeDocument/2006/math" xmlns:v="urn:schemas-microsoft-com:vml" xmlns:wp14="http://schemas.microsoft.com/office/word/2010/wordprocessingDrawing" xmlns:wp="http://schemas.openxmlformats.org/drawingml/2006/wordprocessingDrawing" xmlns:w10="urn:schemas-microsoft-com:office:word" xmlns:w="http://schemas.openxmlformats.org/wordprocessingml/2006/main" xmlns:w14="http://schemas.microsoft.com/office/word/2010/wordml" xmlns:w15="http://schemas.microsoft.com/office/word/2012/wordml" xmlns:wpg="http://schemas.microsoft.com/office/word/2010/wordprocessingGroup" xmlns:wpi="http://schemas.microsoft.com/office/word/2010/wordprocessingInk" xmlns:wne="http://schemas.microsoft.com/office/word/2006/wordml" xmlns:wps="http://schemas.microsoft.com/office/word/2010/wordprocessingShape" mc:Ignorable="w14 w15 wp14">
   <w:abstractNum w:abstractNumId="0" w15:restartNumberingAfterBreak="0">
+    <w:nsid w:val="28370DF1"/>
+    <w:multiLevelType w:val="multilevel"/>
+    <w:tmpl w:val="5BCE446A"/>
+    <w:lvl w:ilvl="0">
+      <w:start w:val="1"/>
+      <w:numFmt w:val="decimal"/>
+      <w:lvlText w:val="%1"/>
+      <w:lvlJc w:val="left"/>
+      <w:pPr>
+        <w:ind w:left="360" w:hanging="360"/>
+      </w:pPr>
+      <w:rPr>
+        <w:rFonts w:hint="default"/>
+      </w:rPr>
+    </w:lvl>
+    <w:lvl w:ilvl="1">
+      <w:start w:val="1"/>
+      <w:numFmt w:val="decimal"/>
+      <w:lvlText w:val="%1.%2"/>
+      <w:lvlJc w:val="left"/>
+      <w:pPr>
+        <w:ind w:left="1800" w:hanging="360"/>
+      </w:pPr>
+      <w:rPr>
+        <w:rFonts w:hint="default"/>
+      </w:rPr>
+    </w:lvl>
+    <w:lvl w:ilvl="2">
+      <w:start w:val="1"/>
+      <w:numFmt w:val="decimal"/>
+      <w:lvlText w:val="%1.%2.%3"/>
+      <w:lvlJc w:val="left"/>
+      <w:pPr>
+        <w:ind w:left="3600" w:hanging="720"/>
+      </w:pPr>
+      <w:rPr>
+        <w:rFonts w:hint="default"/>
+      </w:rPr>
+    </w:lvl>
+    <w:lvl w:ilvl="3">
+      <w:start w:val="1"/>
+      <w:numFmt w:val="decimal"/>
+      <w:lvlText w:val="%1.%2.%3.%4"/>
+      <w:lvlJc w:val="left"/>
+      <w:pPr>
+        <w:ind w:left="5040" w:hanging="720"/>
+      </w:pPr>
+      <w:rPr>
+        <w:rFonts w:hint="default"/>
+      </w:rPr>
+    </w:lvl>
+    <w:lvl w:ilvl="4">
+      <w:start w:val="1"/>
+      <w:numFmt w:val="decimal"/>
+      <w:lvlText w:val="%1.%2.%3.%4.%5"/>
+      <w:lvlJc w:val="left"/>
+      <w:pPr>
+        <w:ind w:left="6840" w:hanging="1080"/>
+      </w:pPr>
+      <w:rPr>
+        <w:rFonts w:hint="default"/>
+      </w:rPr>
+    </w:lvl>
+    <w:lvl w:ilvl="5">
+      <w:start w:val="1"/>
+      <w:numFmt w:val="decimal"/>
+      <w:lvlText w:val="%1.%2.%3.%4.%5.%6"/>
+      <w:lvlJc w:val="left"/>
+      <w:pPr>
+        <w:ind w:left="8280" w:hanging="1080"/>
+      </w:pPr>
+      <w:rPr>
+        <w:rFonts w:hint="default"/>
+      </w:rPr>
+    </w:lvl>
+    <w:lvl w:ilvl="6">
+      <w:start w:val="1"/>
+      <w:numFmt w:val="decimal"/>
+      <w:lvlText w:val="%1.%2.%3.%4.%5.%6.%7"/>
+      <w:lvlJc w:val="left"/>
+      <w:pPr>
+        <w:ind w:left="10080" w:hanging="1440"/>
+      </w:pPr>
+      <w:rPr>
+        <w:rFonts w:hint="default"/>
+      </w:rPr>
+    </w:lvl>
+    <w:lvl w:ilvl="7">
+      <w:start w:val="1"/>
+      <w:numFmt w:val="decimal"/>
+      <w:lvlText w:val="%1.%2.%3.%4.%5.%6.%7.%8"/>
+      <w:lvlJc w:val="left"/>
+      <w:pPr>
+        <w:ind w:left="11520" w:hanging="1440"/>
+      </w:pPr>
+      <w:rPr>
+        <w:rFonts w:hint="default"/>
+      </w:rPr>
+    </w:lvl>
+    <w:lvl w:ilvl="8">
+      <w:start w:val="1"/>
+      <w:numFmt w:val="decimal"/>
+      <w:lvlText w:val="%1.%2.%3.%4.%5.%6.%7.%8.%9"/>
+      <w:lvlJc w:val="left"/>
+      <w:pPr>
+        <w:ind w:left="13320" w:hanging="1800"/>
+      </w:pPr>
+      <w:rPr>
+        <w:rFonts w:hint="default"/>
+      </w:rPr>
+    </w:lvl>
+  </w:abstractNum>
+  <w:abstractNum w:abstractNumId="1" w15:restartNumberingAfterBreak="0">
     <w:nsid w:val="43AC656C"/>
     <w:multiLevelType w:val="multilevel"/>
     <w:tmpl w:val="5BCE446A"/>
@@ -2039,7 +2599,7 @@
       </w:rPr>
     </w:lvl>
   </w:abstractNum>
-  <w:abstractNum w:abstractNumId="1" w15:restartNumberingAfterBreak="0">
+  <w:abstractNum w:abstractNumId="2" w15:restartNumberingAfterBreak="0">
     <w:nsid w:val="4985416D"/>
     <w:multiLevelType w:val="hybridMultilevel"/>
     <w:tmpl w:val="59EAC9B4"/>
@@ -2152,7 +2712,7 @@
       </w:rPr>
     </w:lvl>
   </w:abstractNum>
-  <w:abstractNum w:abstractNumId="2" w15:restartNumberingAfterBreak="0">
+  <w:abstractNum w:abstractNumId="3" w15:restartNumberingAfterBreak="0">
     <w:nsid w:val="7A6E15C5"/>
     <w:multiLevelType w:val="hybridMultilevel"/>
     <w:tmpl w:val="96C23750"/>
@@ -2238,7 +2798,7 @@
       </w:pPr>
     </w:lvl>
   </w:abstractNum>
-  <w:abstractNum w:abstractNumId="3" w15:restartNumberingAfterBreak="0">
+  <w:abstractNum w:abstractNumId="4" w15:restartNumberingAfterBreak="0">
     <w:nsid w:val="7C220AB7"/>
     <w:multiLevelType w:val="hybridMultilevel"/>
     <w:tmpl w:val="2258D1AE"/>
@@ -2328,15 +2888,18 @@
     </w:lvl>
   </w:abstractNum>
   <w:num w:numId="1">
+    <w:abstractNumId w:val="2"/>
+  </w:num>
+  <w:num w:numId="2">
+    <w:abstractNumId w:val="3"/>
+  </w:num>
+  <w:num w:numId="3">
+    <w:abstractNumId w:val="4"/>
+  </w:num>
+  <w:num w:numId="4">
     <w:abstractNumId w:val="1"/>
   </w:num>
-  <w:num w:numId="2">
-    <w:abstractNumId w:val="2"/>
-  </w:num>
-  <w:num w:numId="3">
-    <w:abstractNumId w:val="3"/>
-  </w:num>
-  <w:num w:numId="4">
+  <w:num w:numId="5">
     <w:abstractNumId w:val="0"/>
   </w:num>
 </w:numbering>

</xml_diff>

<commit_message>
Performance and Stress Testing updated
</commit_message>
<xml_diff>
--- a/Test-Plan.docx
+++ b/Test-Plan.docx
@@ -160,6 +160,9 @@
       <w:r>
         <w:t>-----------------------------------------------------------------------------------------------------</w:t>
       </w:r>
+      <w:r>
+        <w:t>-</w:t>
+      </w:r>
     </w:p>
     <w:p>
       <w:r>
@@ -175,6 +178,9 @@
       </w:r>
       <w:r>
         <w:t>-------------------------------------------------------------------------------------------</w:t>
+      </w:r>
+      <w:r>
+        <w:t>--</w:t>
       </w:r>
     </w:p>
     <w:p>
@@ -597,6 +603,14 @@
     <w:p>
       <w:pPr>
         <w:rPr>
+          <w:sz w:val="24"/>
+          <w:szCs w:val="36"/>
+        </w:rPr>
+      </w:pPr>
+    </w:p>
+    <w:p>
+      <w:pPr>
+        <w:rPr>
           <w:color w:val="FF0000"/>
           <w:sz w:val="24"/>
           <w:szCs w:val="36"/>
@@ -751,6 +765,7 @@
           <w:sz w:val="24"/>
           <w:szCs w:val="36"/>
         </w:rPr>
+        <w:lastRenderedPageBreak/>
         <w:t xml:space="preserve"> Pause/Resume = Spacebar  </w:t>
       </w:r>
     </w:p>
@@ -958,638 +973,803 @@
         </w:rPr>
         <w:tab/>
       </w:r>
-      <w:r>
+    </w:p>
+    <w:p>
+      <w:pPr>
         <w:rPr>
           <w:sz w:val="24"/>
           <w:szCs w:val="28"/>
         </w:rPr>
-        <w:tab/>
-      </w:r>
+      </w:pPr>
       <w:r>
         <w:rPr>
           <w:sz w:val="24"/>
           <w:szCs w:val="28"/>
         </w:rPr>
-        <w:tab/>
-      </w:r>
-      <w:r>
+        <w:t xml:space="preserve">In order to complete the testing to the highest testing standards we will be following all major testing guidelines and also completing a range of tests, this includes unit testing, System and integration testing, Performance and stress testing, User acceptance testing, there is then a range of beta test which must be complete, this range from hardware requirements to control procedures and testing schedules.   </w:t>
+      </w:r>
+    </w:p>
+    <w:p>
+      <w:pPr>
         <w:rPr>
           <w:sz w:val="24"/>
           <w:szCs w:val="28"/>
-        </w:rPr>
-        <w:tab/>
-      </w:r>
-      <w:r>
+          <w:u w:val="single"/>
+        </w:rPr>
+      </w:pPr>
+    </w:p>
+    <w:p>
+      <w:pPr>
         <w:rPr>
           <w:sz w:val="24"/>
           <w:szCs w:val="28"/>
-        </w:rPr>
-        <w:tab/>
-        <w:t xml:space="preserve">In order to complete the testing to the highest testing standards we will be following all major testing guidelines and also completing a range of tests, this includes unit testing, System and integration testing, Performance and stress testing, User acceptance testing, there is then a range of beta test which must be complete, this range from hardware requirements to control procedures and testing schedules.   </w:t>
-      </w:r>
-    </w:p>
-    <w:p>
-      <w:pPr>
-        <w:rPr>
+          <w:u w:val="single"/>
+        </w:rPr>
+      </w:pPr>
+    </w:p>
+    <w:p>
+      <w:pPr>
+        <w:rPr>
+          <w:color w:val="FF0000"/>
           <w:sz w:val="24"/>
           <w:szCs w:val="28"/>
-        </w:rPr>
-      </w:pPr>
-    </w:p>
-    <w:p>
-      <w:pPr>
+          <w:u w:val="single"/>
+        </w:rPr>
+      </w:pPr>
+      <w:r>
         <w:rPr>
           <w:color w:val="FF0000"/>
           <w:sz w:val="24"/>
           <w:szCs w:val="28"/>
-        </w:rPr>
-      </w:pPr>
-      <w:r>
-        <w:rPr>
-          <w:color w:val="FF0000"/>
+          <w:u w:val="single"/>
+        </w:rPr>
+        <w:t>Tactics</w:t>
+      </w:r>
+    </w:p>
+    <w:p>
+      <w:pPr>
+        <w:rPr>
           <w:sz w:val="24"/>
           <w:szCs w:val="28"/>
         </w:rPr>
-        <w:t>Tactics</w:t>
-      </w:r>
-    </w:p>
-    <w:p>
-      <w:pPr>
+      </w:pPr>
+      <w:r>
         <w:rPr>
           <w:sz w:val="24"/>
           <w:szCs w:val="28"/>
         </w:rPr>
-      </w:pPr>
-      <w:r>
+        <w:t>To achieve the best results the team overlooking the testing process are all independent developers from different departments to the game development team. This insures no bias or inaccurate testing.</w:t>
+      </w:r>
+    </w:p>
+    <w:p>
+      <w:pPr>
         <w:rPr>
           <w:sz w:val="24"/>
           <w:szCs w:val="28"/>
         </w:rPr>
-        <w:t xml:space="preserve">To achieve the best results the team overlooking the testing process are all independent developers from different departments to the game development team. This insures no bias or inaccurate testing. </w:t>
-      </w:r>
-    </w:p>
-    <w:p>
-      <w:pPr>
+      </w:pPr>
+      <w:r>
         <w:rPr>
           <w:sz w:val="24"/>
           <w:szCs w:val="28"/>
         </w:rPr>
-      </w:pPr>
-      <w:r>
+        <w:t>In order to insure the game runs smooth under stress we will be running a variety of stress and load tests on the game, these will involve running the game with a high amount of players at once, running the game on various graphics levels and allocating low amounts of graphic card and ram processing power to see if the game will crash or lag.</w:t>
+      </w:r>
+    </w:p>
+    <w:p>
+      <w:pPr>
         <w:rPr>
           <w:sz w:val="24"/>
           <w:szCs w:val="28"/>
         </w:rPr>
-        <w:t>In order to insure the game runs smooth under stress we will be running a variety of stress and load tests on the game, these will involve running the game with a high amount of players at once, running the game on various graphics levels and allocating low amounts of graphic card and ram processing power to see if the game will crash or lag.</w:t>
-      </w:r>
-    </w:p>
-    <w:p>
-      <w:pPr>
+      </w:pPr>
+      <w:r>
         <w:rPr>
           <w:sz w:val="24"/>
           <w:szCs w:val="28"/>
         </w:rPr>
-      </w:pPr>
-      <w:r>
+        <w:t>During the beta test we will also be re testing all game levels and enemy spawns/health, we want to insure that if the game level is restarted, it will reset the AI to their original locations and also move the player to the starting point.</w:t>
+      </w:r>
+    </w:p>
+    <w:p>
+      <w:pPr>
         <w:rPr>
           <w:sz w:val="24"/>
           <w:szCs w:val="28"/>
         </w:rPr>
-        <w:t xml:space="preserve">During the beta test we will also be re testing all game levels and enemy spawns/health, we want to insure that if the game level is restarted, it will reset the AI to their original locations and also move the player to the starting point. </w:t>
-      </w:r>
+      </w:pPr>
+    </w:p>
+    <w:p>
+      <w:pPr>
+        <w:rPr>
+          <w:sz w:val="24"/>
+          <w:szCs w:val="28"/>
+        </w:rPr>
+      </w:pPr>
+    </w:p>
+    <w:p>
+      <w:pPr>
+        <w:rPr>
+          <w:sz w:val="24"/>
+          <w:szCs w:val="28"/>
+        </w:rPr>
+      </w:pPr>
+    </w:p>
+    <w:p>
+      <w:pPr>
+        <w:rPr>
+          <w:sz w:val="24"/>
+          <w:szCs w:val="28"/>
+        </w:rPr>
+      </w:pPr>
+    </w:p>
+    <w:p>
+      <w:pPr>
+        <w:rPr>
+          <w:sz w:val="24"/>
+          <w:szCs w:val="28"/>
+        </w:rPr>
+      </w:pPr>
+    </w:p>
+    <w:p>
+      <w:pPr>
+        <w:ind w:left="2880" w:firstLine="720"/>
+        <w:rPr>
+          <w:b/>
+          <w:color w:val="FF0000"/>
+          <w:sz w:val="36"/>
+          <w:szCs w:val="36"/>
+        </w:rPr>
+      </w:pPr>
+      <w:r>
+        <w:rPr>
+          <w:b/>
+          <w:color w:val="FF0000"/>
+          <w:sz w:val="36"/>
+          <w:szCs w:val="36"/>
+        </w:rPr>
+        <w:lastRenderedPageBreak/>
+        <w:t>Testing Strategy</w:t>
+      </w:r>
+    </w:p>
+    <w:p>
+      <w:pPr>
+        <w:rPr>
+          <w:sz w:val="24"/>
+          <w:szCs w:val="24"/>
+        </w:rPr>
+      </w:pPr>
+      <w:r>
+        <w:rPr>
+          <w:sz w:val="24"/>
+          <w:szCs w:val="24"/>
+        </w:rPr>
+        <w:t>A Testing strategy is v</w:t>
+      </w:r>
+      <w:r>
+        <w:rPr>
+          <w:sz w:val="24"/>
+          <w:szCs w:val="24"/>
+        </w:rPr>
+        <w:t xml:space="preserve">ital for a test plan to work. The main objective of a testing strategy is to outline what approach will be taken towards the testing. We also need to adhere to a strict timeline and insure we achieve the desired goals. This is to insure any and all glitches or defects are removed from the game before being exploited or discovered. </w:t>
+      </w:r>
+      <w:r>
+        <w:rPr>
+          <w:sz w:val="24"/>
+          <w:szCs w:val="24"/>
+        </w:rPr>
+        <w:t xml:space="preserve">We will also be developing a Testing Timeline which will serve as a guide for the team as to how much time they have to complete each task. </w:t>
+      </w:r>
+    </w:p>
+    <w:p>
+      <w:pPr>
+        <w:rPr>
+          <w:color w:val="FF0000"/>
+          <w:sz w:val="24"/>
+          <w:szCs w:val="24"/>
+        </w:rPr>
+      </w:pPr>
+    </w:p>
+    <w:p>
+      <w:pPr>
+        <w:rPr>
+          <w:color w:val="FF0000"/>
+          <w:sz w:val="24"/>
+          <w:szCs w:val="24"/>
+        </w:rPr>
+      </w:pPr>
+      <w:r>
+        <w:rPr>
+          <w:color w:val="FF0000"/>
+          <w:sz w:val="24"/>
+          <w:szCs w:val="24"/>
+        </w:rPr>
+        <w:t>Participants: Conor, Liam</w:t>
+      </w:r>
+      <w:r>
+        <w:rPr>
+          <w:color w:val="FF0000"/>
+          <w:sz w:val="24"/>
+          <w:szCs w:val="24"/>
+        </w:rPr>
+        <w:t>, Ryan, Robert</w:t>
+      </w:r>
+    </w:p>
+    <w:p>
+      <w:pPr>
+        <w:rPr>
+          <w:color w:val="FF0000"/>
+          <w:sz w:val="24"/>
+          <w:szCs w:val="24"/>
+        </w:rPr>
+      </w:pPr>
+      <w:r>
+        <w:rPr>
+          <w:color w:val="FF0000"/>
+          <w:sz w:val="24"/>
+          <w:szCs w:val="24"/>
+        </w:rPr>
+        <w:t>4.1 Unit Testing</w:t>
+      </w:r>
+    </w:p>
+    <w:p>
+      <w:pPr>
+        <w:rPr>
+          <w:color w:val="FF0000"/>
+          <w:sz w:val="24"/>
+          <w:szCs w:val="24"/>
+        </w:rPr>
+      </w:pPr>
+    </w:p>
+    <w:p>
+      <w:pPr>
+        <w:rPr>
+          <w:color w:val="FF0000"/>
+          <w:sz w:val="24"/>
+          <w:szCs w:val="24"/>
+        </w:rPr>
+      </w:pPr>
+      <w:r>
+        <w:rPr>
+          <w:color w:val="FF0000"/>
+          <w:sz w:val="24"/>
+          <w:szCs w:val="24"/>
+        </w:rPr>
+        <w:t>Explained:</w:t>
+      </w:r>
+      <w:r>
+        <w:rPr>
+          <w:color w:val="FF0000"/>
+          <w:sz w:val="24"/>
+          <w:szCs w:val="24"/>
+        </w:rPr>
+        <w:t xml:space="preserve">  </w:t>
+      </w:r>
+    </w:p>
+    <w:p>
+      <w:pPr>
+        <w:rPr>
+          <w:sz w:val="24"/>
+          <w:szCs w:val="24"/>
+        </w:rPr>
+      </w:pPr>
+      <w:r>
+        <w:rPr>
+          <w:sz w:val="24"/>
+          <w:szCs w:val="24"/>
+        </w:rPr>
+        <w:t>Unit testing is when individual pieces of the software are tested. These components are often functions and methods, ranging from character movement, damage, abilities, menu items, etc. Unit testing should have one or more inputs and one output.</w:t>
+      </w:r>
+      <w:r>
+        <w:rPr>
+          <w:sz w:val="24"/>
+          <w:szCs w:val="24"/>
+        </w:rPr>
+        <w:t xml:space="preserve"> By testing components like this we achieve an extremely specific and accurate result. </w:t>
+      </w:r>
+    </w:p>
+    <w:p>
+      <w:pPr>
+        <w:rPr>
+          <w:color w:val="FF0000"/>
+          <w:sz w:val="24"/>
+          <w:szCs w:val="24"/>
+        </w:rPr>
+      </w:pPr>
+      <w:r>
+        <w:rPr>
+          <w:color w:val="FF0000"/>
+          <w:sz w:val="24"/>
+          <w:szCs w:val="24"/>
+        </w:rPr>
+        <w:t>Participants:</w:t>
+      </w:r>
+    </w:p>
+    <w:p>
+      <w:pPr>
+        <w:rPr>
+          <w:sz w:val="24"/>
+          <w:szCs w:val="24"/>
+        </w:rPr>
+      </w:pPr>
+      <w:r>
+        <w:rPr>
+          <w:sz w:val="24"/>
+          <w:szCs w:val="24"/>
+        </w:rPr>
+        <w:t>U</w:t>
+      </w:r>
+      <w:r>
+        <w:rPr>
+          <w:sz w:val="24"/>
+          <w:szCs w:val="24"/>
+        </w:rPr>
+        <w:t xml:space="preserve">nit testing can be done manually </w:t>
+      </w:r>
+      <w:r>
+        <w:rPr>
+          <w:sz w:val="24"/>
+          <w:szCs w:val="24"/>
+        </w:rPr>
+        <w:t>however automating the testing process can speed things up further. Unit tests must be completed before any other for</w:t>
+      </w:r>
+      <w:r>
+        <w:rPr>
+          <w:sz w:val="24"/>
+          <w:szCs w:val="24"/>
+        </w:rPr>
+        <w:t>m of testing may be applied. Ryan</w:t>
+      </w:r>
+      <w:r>
+        <w:rPr>
+          <w:sz w:val="24"/>
+          <w:szCs w:val="24"/>
+        </w:rPr>
+        <w:t xml:space="preserve"> and Conor</w:t>
+      </w:r>
+      <w:r>
+        <w:rPr>
+          <w:sz w:val="24"/>
+          <w:szCs w:val="24"/>
+        </w:rPr>
+        <w:t xml:space="preserve"> took the lead for </w:t>
+      </w:r>
+      <w:r>
+        <w:rPr>
+          <w:sz w:val="24"/>
+          <w:szCs w:val="24"/>
+        </w:rPr>
+        <w:t xml:space="preserve">the unit testing process, this involved creating test scripts for small units of code. </w:t>
+      </w:r>
+    </w:p>
+    <w:p>
+      <w:pPr>
+        <w:rPr>
+          <w:color w:val="FF0000"/>
+          <w:sz w:val="24"/>
+          <w:szCs w:val="24"/>
+        </w:rPr>
+      </w:pPr>
+      <w:r>
+        <w:rPr>
+          <w:color w:val="FF0000"/>
+          <w:sz w:val="24"/>
+          <w:szCs w:val="24"/>
+        </w:rPr>
+        <w:t>Methodology</w:t>
+      </w:r>
+      <w:r>
+        <w:rPr>
+          <w:color w:val="FF0000"/>
+          <w:sz w:val="24"/>
+          <w:szCs w:val="24"/>
+        </w:rPr>
+        <w:t>:</w:t>
+      </w:r>
+      <w:r>
+        <w:rPr>
+          <w:color w:val="FF0000"/>
+          <w:sz w:val="24"/>
+          <w:szCs w:val="24"/>
+        </w:rPr>
+        <w:t xml:space="preserve"> </w:t>
+      </w:r>
+    </w:p>
+    <w:p>
+      <w:pPr>
+        <w:rPr>
+          <w:sz w:val="24"/>
+          <w:szCs w:val="24"/>
+        </w:rPr>
+      </w:pPr>
+      <w:r>
+        <w:rPr>
+          <w:sz w:val="24"/>
+          <w:szCs w:val="24"/>
+        </w:rPr>
+        <w:t xml:space="preserve">The scripts for </w:t>
+      </w:r>
+      <w:r>
+        <w:rPr>
+          <w:sz w:val="24"/>
+          <w:szCs w:val="24"/>
+        </w:rPr>
+        <w:t>this test will be written by Conor</w:t>
+      </w:r>
+      <w:r>
+        <w:rPr>
+          <w:sz w:val="24"/>
+          <w:szCs w:val="24"/>
+        </w:rPr>
+        <w:t xml:space="preserve">, they include several functions and methods which will be tested individually, </w:t>
+      </w:r>
+      <w:r>
+        <w:rPr>
+          <w:sz w:val="24"/>
+          <w:szCs w:val="24"/>
+        </w:rPr>
+        <w:t xml:space="preserve">and Ryan then ran each script on the desired component and recorded the result. </w:t>
+      </w:r>
+    </w:p>
+    <w:p>
+      <w:pPr>
+        <w:rPr>
+          <w:sz w:val="24"/>
+          <w:szCs w:val="24"/>
+        </w:rPr>
+      </w:pPr>
+    </w:p>
+    <w:p>
+      <w:pPr>
+        <w:rPr>
+          <w:color w:val="FF0000"/>
+          <w:sz w:val="24"/>
+          <w:szCs w:val="24"/>
+        </w:rPr>
+      </w:pPr>
+      <w:r>
+        <w:rPr>
+          <w:color w:val="FF0000"/>
+          <w:sz w:val="24"/>
+          <w:szCs w:val="24"/>
+        </w:rPr>
+        <w:t>4.2 System and Integration Testing</w:t>
+      </w:r>
+    </w:p>
+    <w:p>
+      <w:pPr>
+        <w:rPr>
+          <w:color w:val="FF0000"/>
+          <w:sz w:val="24"/>
+          <w:szCs w:val="24"/>
+        </w:rPr>
+      </w:pPr>
+      <w:r>
+        <w:rPr>
+          <w:color w:val="FF0000"/>
+          <w:sz w:val="24"/>
+          <w:szCs w:val="24"/>
+        </w:rPr>
+        <w:t>Explained:</w:t>
+      </w:r>
+    </w:p>
+    <w:p>
+      <w:pPr>
+        <w:rPr>
+          <w:sz w:val="24"/>
+          <w:szCs w:val="24"/>
+        </w:rPr>
+      </w:pPr>
+      <w:r>
+        <w:rPr>
+          <w:sz w:val="24"/>
+          <w:szCs w:val="24"/>
+        </w:rPr>
+        <w:t xml:space="preserve">System and integration testing is defined as a type of software testing which is carried out in an integrated hardware and software environment to verify the behaviour of the entire system. </w:t>
+      </w:r>
+      <w:r>
+        <w:rPr>
+          <w:sz w:val="24"/>
+          <w:szCs w:val="24"/>
+        </w:rPr>
+        <w:t>Also used to evaluate the systems compliance with its specified requirements.</w:t>
+      </w:r>
+    </w:p>
+    <w:p>
+      <w:pPr>
+        <w:rPr>
+          <w:color w:val="FF0000"/>
+          <w:sz w:val="24"/>
+          <w:szCs w:val="24"/>
+        </w:rPr>
+      </w:pPr>
+      <w:r>
+        <w:rPr>
+          <w:color w:val="FF0000"/>
+          <w:sz w:val="24"/>
+          <w:szCs w:val="24"/>
+        </w:rPr>
+        <w:t>Participants</w:t>
+      </w:r>
+      <w:r>
+        <w:rPr>
+          <w:color w:val="FF0000"/>
+          <w:sz w:val="24"/>
+          <w:szCs w:val="24"/>
+        </w:rPr>
+        <w:t xml:space="preserve">: </w:t>
+      </w:r>
+    </w:p>
+    <w:p>
+      <w:pPr>
+        <w:rPr>
+          <w:sz w:val="24"/>
+          <w:szCs w:val="24"/>
+        </w:rPr>
+      </w:pPr>
+      <w:r>
+        <w:rPr>
+          <w:sz w:val="24"/>
+          <w:szCs w:val="24"/>
+        </w:rPr>
+        <w:t xml:space="preserve">Taking part in the system </w:t>
+      </w:r>
+      <w:r>
+        <w:rPr>
+          <w:sz w:val="24"/>
+          <w:szCs w:val="24"/>
+        </w:rPr>
+        <w:t>and integration testing is Robert</w:t>
+      </w:r>
+      <w:r>
+        <w:rPr>
+          <w:sz w:val="24"/>
+          <w:szCs w:val="24"/>
+        </w:rPr>
+        <w:t xml:space="preserve"> and Liam who wil</w:t>
+      </w:r>
+      <w:r>
+        <w:rPr>
+          <w:sz w:val="24"/>
+          <w:szCs w:val="24"/>
+        </w:rPr>
+        <w:t xml:space="preserve">l be testing the controls and hardware/software interaction components in the game. </w:t>
+      </w:r>
+    </w:p>
+    <w:p>
+      <w:pPr>
+        <w:rPr>
+          <w:color w:val="FF0000"/>
+          <w:sz w:val="24"/>
+          <w:szCs w:val="24"/>
+        </w:rPr>
+      </w:pPr>
+      <w:r>
+        <w:rPr>
+          <w:color w:val="FF0000"/>
+          <w:sz w:val="24"/>
+          <w:szCs w:val="24"/>
+        </w:rPr>
+        <w:lastRenderedPageBreak/>
+        <w:t>Methodology:</w:t>
+      </w:r>
+    </w:p>
+    <w:p>
+      <w:pPr>
+        <w:rPr>
+          <w:sz w:val="24"/>
+          <w:szCs w:val="24"/>
+        </w:rPr>
+      </w:pPr>
+      <w:r>
+        <w:rPr>
+          <w:sz w:val="24"/>
+          <w:szCs w:val="24"/>
+        </w:rPr>
+        <w:t>A data driven method will be used</w:t>
+      </w:r>
+      <w:r>
+        <w:rPr>
+          <w:sz w:val="24"/>
+          <w:szCs w:val="24"/>
+        </w:rPr>
+        <w:t xml:space="preserve"> by the team</w:t>
+      </w:r>
+      <w:r>
+        <w:rPr>
+          <w:sz w:val="24"/>
+          <w:szCs w:val="24"/>
+        </w:rPr>
+        <w:t xml:space="preserve"> as it minimises the usage of software testing to</w:t>
+      </w:r>
+      <w:r>
+        <w:rPr>
+          <w:sz w:val="24"/>
+          <w:szCs w:val="24"/>
+        </w:rPr>
+        <w:t xml:space="preserve">ols, first a data exchange will take place between the system components. The behaviour of each data field will then be examined and recorded in order to give an overview of system performance. </w:t>
+      </w:r>
+    </w:p>
+    <w:p>
+      <w:pPr>
+        <w:rPr>
+          <w:color w:val="FF0000"/>
+          <w:sz w:val="24"/>
+          <w:szCs w:val="24"/>
+        </w:rPr>
+      </w:pPr>
+    </w:p>
+    <w:p>
+      <w:pPr>
+        <w:rPr>
+          <w:color w:val="FF0000"/>
+          <w:sz w:val="24"/>
+          <w:szCs w:val="24"/>
+        </w:rPr>
+      </w:pPr>
+      <w:r>
+        <w:rPr>
+          <w:color w:val="FF0000"/>
+          <w:sz w:val="24"/>
+          <w:szCs w:val="24"/>
+        </w:rPr>
+        <w:t>4.3 Performance and Stress Testing</w:t>
+      </w:r>
+    </w:p>
+    <w:p>
+      <w:pPr>
+        <w:rPr>
+          <w:color w:val="FF0000"/>
+          <w:sz w:val="24"/>
+          <w:szCs w:val="24"/>
+          <w:u w:val="single"/>
+        </w:rPr>
+      </w:pPr>
+      <w:r>
+        <w:rPr>
+          <w:color w:val="FF0000"/>
+          <w:sz w:val="24"/>
+          <w:szCs w:val="24"/>
+          <w:u w:val="single"/>
+        </w:rPr>
+        <w:t>Explained:</w:t>
+      </w:r>
+    </w:p>
+    <w:p>
+      <w:pPr>
+        <w:rPr>
+          <w:sz w:val="24"/>
+          <w:szCs w:val="24"/>
+        </w:rPr>
+      </w:pPr>
+      <w:r>
+        <w:rPr>
+          <w:sz w:val="24"/>
+          <w:szCs w:val="24"/>
+        </w:rPr>
+        <w:t>Performance and Stress Testing is u</w:t>
+      </w:r>
+      <w:r>
+        <w:rPr>
+          <w:sz w:val="24"/>
+          <w:szCs w:val="24"/>
+        </w:rPr>
+        <w:t>sed to see how the game will handle under various levels of stress or load.</w:t>
+      </w:r>
+      <w:r>
+        <w:rPr>
+          <w:sz w:val="24"/>
+          <w:szCs w:val="24"/>
+        </w:rPr>
+        <w:t xml:space="preserve"> </w:t>
+      </w:r>
+      <w:r>
+        <w:rPr>
+          <w:sz w:val="24"/>
+          <w:szCs w:val="24"/>
+        </w:rPr>
+        <w:t xml:space="preserve">It is a testing method which can determine the speed of a computer, network or devices, Load testing simulates real-world load on any application or website. Load testing </w:t>
+      </w:r>
+    </w:p>
+    <w:p>
+      <w:pPr>
+        <w:rPr>
+          <w:color w:val="FF0000"/>
+          <w:sz w:val="24"/>
+          <w:szCs w:val="24"/>
+          <w:u w:val="single"/>
+        </w:rPr>
+      </w:pPr>
+      <w:r>
+        <w:rPr>
+          <w:color w:val="FF0000"/>
+          <w:sz w:val="24"/>
+          <w:szCs w:val="24"/>
+          <w:u w:val="single"/>
+        </w:rPr>
+        <w:t>Participants:</w:t>
+      </w:r>
+    </w:p>
+    <w:p>
+      <w:pPr>
+        <w:rPr>
+          <w:sz w:val="24"/>
+          <w:szCs w:val="24"/>
+        </w:rPr>
+      </w:pPr>
+      <w:r>
+        <w:rPr>
+          <w:sz w:val="24"/>
+          <w:szCs w:val="24"/>
+        </w:rPr>
+        <w:t>Robert will be working on the performance</w:t>
+      </w:r>
+      <w:r>
+        <w:rPr>
+          <w:sz w:val="24"/>
+          <w:szCs w:val="24"/>
+        </w:rPr>
+        <w:t xml:space="preserve"> testing for the game. </w:t>
+      </w:r>
+      <w:r>
+        <w:rPr>
+          <w:sz w:val="24"/>
+          <w:szCs w:val="24"/>
+        </w:rPr>
+        <w:t xml:space="preserve">Conor will handle the load testing which will test the client/server application capabilities.  </w:t>
+      </w:r>
+    </w:p>
+    <w:p>
+      <w:pPr>
+        <w:rPr>
+          <w:color w:val="FF0000"/>
+          <w:sz w:val="24"/>
+          <w:szCs w:val="24"/>
+          <w:u w:val="single"/>
+        </w:rPr>
+      </w:pPr>
+      <w:r>
+        <w:rPr>
+          <w:color w:val="FF0000"/>
+          <w:sz w:val="24"/>
+          <w:szCs w:val="24"/>
+          <w:u w:val="single"/>
+        </w:rPr>
+        <w:t>Methodology:</w:t>
+      </w:r>
+    </w:p>
+    <w:p>
+      <w:pPr>
+        <w:rPr>
+          <w:sz w:val="24"/>
+          <w:szCs w:val="24"/>
+        </w:rPr>
+      </w:pPr>
+      <w:r>
+        <w:rPr>
+          <w:sz w:val="24"/>
+          <w:szCs w:val="24"/>
+        </w:rPr>
+        <w:t xml:space="preserve">This will involve </w:t>
+      </w:r>
+      <w:r>
+        <w:rPr>
+          <w:sz w:val="24"/>
+          <w:szCs w:val="24"/>
+        </w:rPr>
+        <w:t xml:space="preserve">determining how much load the game can handle, it will also check the general performance of the game and reduce the processing power continuously until achieving a fail result. This will provide a clear indication of minimum system requirements.  </w:t>
+      </w:r>
+    </w:p>
+    <w:p>
+      <w:pPr>
+        <w:rPr>
+          <w:color w:val="FF0000"/>
+          <w:sz w:val="24"/>
+          <w:szCs w:val="24"/>
+        </w:rPr>
+      </w:pPr>
       <w:bookmarkStart w:id="0" w:name="_GoBack"/>
       <w:bookmarkEnd w:id="0"/>
-      <w:r>
-        <w:rPr>
-          <w:sz w:val="24"/>
-          <w:szCs w:val="28"/>
-        </w:rPr>
-        <w:t xml:space="preserve"> </w:t>
-      </w:r>
-    </w:p>
-    <w:p>
-      <w:pPr>
-        <w:ind w:left="2880" w:firstLine="720"/>
-        <w:rPr>
-          <w:b/>
-          <w:color w:val="FF0000"/>
-          <w:sz w:val="36"/>
-          <w:szCs w:val="36"/>
-        </w:rPr>
-      </w:pPr>
-      <w:r>
-        <w:rPr>
-          <w:b/>
-          <w:color w:val="FF0000"/>
-          <w:sz w:val="36"/>
-          <w:szCs w:val="36"/>
-        </w:rPr>
-        <w:t>Testing Strategy</w:t>
-      </w:r>
-    </w:p>
-    <w:p>
-      <w:pPr>
-        <w:rPr>
-          <w:sz w:val="24"/>
-          <w:szCs w:val="24"/>
-        </w:rPr>
-      </w:pPr>
-      <w:r>
-        <w:rPr>
-          <w:sz w:val="24"/>
-          <w:szCs w:val="24"/>
-        </w:rPr>
-        <w:t>A Testing strategy is v</w:t>
-      </w:r>
-      <w:r>
-        <w:rPr>
-          <w:sz w:val="24"/>
-          <w:szCs w:val="24"/>
-        </w:rPr>
-        <w:t xml:space="preserve">ital for a test plan to work. The main objective of a testing strategy is to outline what approach will be taken towards the testing. We also need to adhere to a strict timeline and insure we achieve the desired goals. This is to insure any and all glitches or defects are removed from the game before being exploited or discovered. </w:t>
-      </w:r>
-    </w:p>
-    <w:p>
-      <w:pPr>
-        <w:rPr>
-          <w:color w:val="FF0000"/>
-          <w:sz w:val="24"/>
-          <w:szCs w:val="24"/>
-        </w:rPr>
-      </w:pPr>
-    </w:p>
-    <w:p>
-      <w:pPr>
-        <w:rPr>
-          <w:color w:val="FF0000"/>
-          <w:sz w:val="24"/>
-          <w:szCs w:val="24"/>
-        </w:rPr>
-      </w:pPr>
-      <w:r>
-        <w:rPr>
-          <w:color w:val="FF0000"/>
-          <w:sz w:val="24"/>
-          <w:szCs w:val="24"/>
-        </w:rPr>
-        <w:t>4.1 Unit Testing</w:t>
-      </w:r>
-    </w:p>
-    <w:p>
-      <w:pPr>
-        <w:rPr>
-          <w:color w:val="FF0000"/>
-          <w:sz w:val="24"/>
-          <w:szCs w:val="24"/>
-        </w:rPr>
-      </w:pPr>
-    </w:p>
-    <w:p>
-      <w:pPr>
-        <w:rPr>
-          <w:color w:val="FF0000"/>
-          <w:sz w:val="24"/>
-          <w:szCs w:val="24"/>
-        </w:rPr>
-      </w:pPr>
-      <w:r>
-        <w:rPr>
-          <w:color w:val="FF0000"/>
-          <w:sz w:val="24"/>
-          <w:szCs w:val="24"/>
-        </w:rPr>
-        <w:t xml:space="preserve">Participants: Conor, Rob </w:t>
-      </w:r>
-    </w:p>
-    <w:p>
-      <w:pPr>
-        <w:rPr>
-          <w:color w:val="FF0000"/>
-          <w:sz w:val="24"/>
-          <w:szCs w:val="24"/>
-        </w:rPr>
-      </w:pPr>
-      <w:r>
-        <w:rPr>
-          <w:color w:val="FF0000"/>
-          <w:sz w:val="24"/>
-          <w:szCs w:val="24"/>
-        </w:rPr>
-        <w:t>Explained:</w:t>
-      </w:r>
-      <w:r>
-        <w:rPr>
-          <w:color w:val="FF0000"/>
-          <w:sz w:val="24"/>
-          <w:szCs w:val="24"/>
-        </w:rPr>
-        <w:t xml:space="preserve">  </w:t>
-      </w:r>
-    </w:p>
-    <w:p>
-      <w:pPr>
-        <w:rPr>
-          <w:sz w:val="24"/>
-          <w:szCs w:val="24"/>
-        </w:rPr>
-      </w:pPr>
-      <w:r>
-        <w:rPr>
-          <w:sz w:val="24"/>
-          <w:szCs w:val="24"/>
-        </w:rPr>
-        <w:t>Unit testing is when individual pieces of the software are tested. These components are often functions and methods, ranging from character movement, damage, abilities, menu items, etc. Unit testing should have one or more inputs and one output.</w:t>
-      </w:r>
-      <w:r>
-        <w:rPr>
-          <w:sz w:val="24"/>
-          <w:szCs w:val="24"/>
-        </w:rPr>
-        <w:t xml:space="preserve"> By testing components like this we achieve an extremely specific and accurate result. </w:t>
-      </w:r>
-    </w:p>
-    <w:p>
-      <w:pPr>
-        <w:rPr>
-          <w:color w:val="FF0000"/>
-          <w:sz w:val="24"/>
-          <w:szCs w:val="24"/>
-        </w:rPr>
-      </w:pPr>
-      <w:r>
-        <w:rPr>
-          <w:color w:val="FF0000"/>
-          <w:sz w:val="24"/>
-          <w:szCs w:val="24"/>
-        </w:rPr>
-        <w:t>Participants:</w:t>
-      </w:r>
-    </w:p>
-    <w:p>
-      <w:pPr>
-        <w:rPr>
-          <w:sz w:val="24"/>
-          <w:szCs w:val="24"/>
-        </w:rPr>
-      </w:pPr>
-      <w:r>
-        <w:rPr>
-          <w:sz w:val="24"/>
-          <w:szCs w:val="24"/>
-        </w:rPr>
-        <w:t>U</w:t>
-      </w:r>
-      <w:r>
-        <w:rPr>
-          <w:sz w:val="24"/>
-          <w:szCs w:val="24"/>
-        </w:rPr>
-        <w:t xml:space="preserve">nit testing can be done manually </w:t>
-      </w:r>
-      <w:r>
-        <w:rPr>
-          <w:sz w:val="24"/>
-          <w:szCs w:val="24"/>
-        </w:rPr>
-        <w:t>however automating the testing process can speed things up further. Unit tests must be completed before any other for</w:t>
-      </w:r>
-      <w:r>
-        <w:rPr>
-          <w:sz w:val="24"/>
-          <w:szCs w:val="24"/>
-        </w:rPr>
-        <w:t>m of testing may be applied. Ryan</w:t>
-      </w:r>
-      <w:r>
-        <w:rPr>
-          <w:sz w:val="24"/>
-          <w:szCs w:val="24"/>
-        </w:rPr>
-        <w:t xml:space="preserve"> and Bob took the lead for testing the in game </w:t>
-      </w:r>
-      <w:r>
-        <w:rPr>
-          <w:sz w:val="24"/>
-          <w:szCs w:val="24"/>
-        </w:rPr>
-        <w:t>character controls and level difficulty checks.</w:t>
-      </w:r>
-    </w:p>
-    <w:p>
-      <w:pPr>
-        <w:rPr>
-          <w:color w:val="FF0000"/>
-          <w:sz w:val="24"/>
-          <w:szCs w:val="24"/>
-        </w:rPr>
-      </w:pPr>
-      <w:r>
-        <w:rPr>
-          <w:color w:val="FF0000"/>
-          <w:sz w:val="24"/>
-          <w:szCs w:val="24"/>
-        </w:rPr>
-        <w:t>Methodology</w:t>
-      </w:r>
-      <w:r>
-        <w:rPr>
-          <w:color w:val="FF0000"/>
-          <w:sz w:val="24"/>
-          <w:szCs w:val="24"/>
-        </w:rPr>
-        <w:t>:</w:t>
-      </w:r>
-      <w:r>
-        <w:rPr>
-          <w:color w:val="FF0000"/>
-          <w:sz w:val="24"/>
-          <w:szCs w:val="24"/>
-        </w:rPr>
-        <w:t xml:space="preserve"> </w:t>
-      </w:r>
-    </w:p>
-    <w:p>
-      <w:pPr>
-        <w:rPr>
-          <w:sz w:val="24"/>
-          <w:szCs w:val="24"/>
-        </w:rPr>
-      </w:pPr>
-      <w:r>
-        <w:rPr>
-          <w:sz w:val="24"/>
-          <w:szCs w:val="24"/>
-        </w:rPr>
-        <w:t xml:space="preserve">The scripts for this test will be written by Bob, they include several functions and methods which will be tested individually, </w:t>
-      </w:r>
-    </w:p>
-    <w:p>
-      <w:pPr>
-        <w:rPr>
-          <w:sz w:val="24"/>
-          <w:szCs w:val="24"/>
-        </w:rPr>
-      </w:pPr>
-    </w:p>
-    <w:p>
-      <w:pPr>
-        <w:rPr>
-          <w:color w:val="FF0000"/>
-          <w:sz w:val="24"/>
-          <w:szCs w:val="24"/>
-        </w:rPr>
-      </w:pPr>
-      <w:r>
-        <w:rPr>
-          <w:color w:val="FF0000"/>
-          <w:sz w:val="24"/>
-          <w:szCs w:val="24"/>
-        </w:rPr>
-        <w:t>4.2 System and Integration Testing</w:t>
-      </w:r>
-    </w:p>
-    <w:p>
-      <w:pPr>
-        <w:rPr>
-          <w:color w:val="FF0000"/>
-          <w:sz w:val="24"/>
-          <w:szCs w:val="24"/>
-        </w:rPr>
-      </w:pPr>
-      <w:r>
-        <w:rPr>
-          <w:color w:val="FF0000"/>
-          <w:sz w:val="24"/>
-          <w:szCs w:val="24"/>
-        </w:rPr>
-        <w:t>Explained:</w:t>
-      </w:r>
-    </w:p>
-    <w:p>
-      <w:pPr>
-        <w:rPr>
-          <w:sz w:val="24"/>
-          <w:szCs w:val="24"/>
-        </w:rPr>
-      </w:pPr>
-      <w:r>
-        <w:rPr>
-          <w:sz w:val="24"/>
-          <w:szCs w:val="24"/>
-        </w:rPr>
-        <w:t xml:space="preserve">System and integration testing is defined as a type of software testing which is carried out in an integrated hardware and software environment to verify the behaviour of the entire system. </w:t>
-      </w:r>
-      <w:r>
-        <w:rPr>
-          <w:sz w:val="24"/>
-          <w:szCs w:val="24"/>
-        </w:rPr>
-        <w:t>Also used to evaluate the systems compliance with its specified requirements.</w:t>
-      </w:r>
-    </w:p>
-    <w:p>
-      <w:pPr>
-        <w:rPr>
-          <w:color w:val="FF0000"/>
-          <w:sz w:val="24"/>
-          <w:szCs w:val="24"/>
-        </w:rPr>
-      </w:pPr>
-      <w:r>
-        <w:rPr>
-          <w:color w:val="FF0000"/>
-          <w:sz w:val="24"/>
-          <w:szCs w:val="24"/>
-        </w:rPr>
-        <w:t>Participants</w:t>
-      </w:r>
-      <w:r>
-        <w:rPr>
-          <w:color w:val="FF0000"/>
-          <w:sz w:val="24"/>
-          <w:szCs w:val="24"/>
-        </w:rPr>
-        <w:t xml:space="preserve">: </w:t>
-      </w:r>
-    </w:p>
-    <w:p>
-      <w:pPr>
-        <w:rPr>
-          <w:sz w:val="24"/>
-          <w:szCs w:val="24"/>
-        </w:rPr>
-      </w:pPr>
-      <w:r>
-        <w:rPr>
-          <w:sz w:val="24"/>
-          <w:szCs w:val="24"/>
-        </w:rPr>
-        <w:t xml:space="preserve">Taking part in the system and integration testing is Conor and Liam who will evenly separate the workload. </w:t>
-      </w:r>
-    </w:p>
-    <w:p>
-      <w:pPr>
-        <w:rPr>
-          <w:sz w:val="24"/>
-          <w:szCs w:val="24"/>
-        </w:rPr>
-      </w:pPr>
-    </w:p>
-    <w:p>
-      <w:pPr>
-        <w:rPr>
-          <w:color w:val="FF0000"/>
-          <w:sz w:val="24"/>
-          <w:szCs w:val="24"/>
-        </w:rPr>
-      </w:pPr>
-      <w:r>
-        <w:rPr>
-          <w:color w:val="FF0000"/>
-          <w:sz w:val="24"/>
-          <w:szCs w:val="24"/>
-        </w:rPr>
-        <w:t>Methodology:</w:t>
-      </w:r>
-    </w:p>
-    <w:p>
-      <w:pPr>
-        <w:rPr>
-          <w:color w:val="FF0000"/>
-          <w:sz w:val="24"/>
-          <w:szCs w:val="24"/>
-        </w:rPr>
-      </w:pPr>
-    </w:p>
-    <w:p>
-      <w:pPr>
-        <w:rPr>
-          <w:color w:val="FF0000"/>
-          <w:sz w:val="24"/>
-          <w:szCs w:val="24"/>
-        </w:rPr>
-      </w:pPr>
-    </w:p>
-    <w:p>
-      <w:pPr>
-        <w:rPr>
-          <w:color w:val="FF0000"/>
-          <w:sz w:val="24"/>
-          <w:szCs w:val="24"/>
-        </w:rPr>
-      </w:pPr>
-      <w:r>
-        <w:rPr>
-          <w:color w:val="FF0000"/>
-          <w:sz w:val="24"/>
-          <w:szCs w:val="24"/>
-        </w:rPr>
-        <w:t>4.3 Performance and Stress Testing</w:t>
-      </w:r>
-    </w:p>
-    <w:p>
-      <w:pPr>
-        <w:rPr>
-          <w:sz w:val="24"/>
-          <w:szCs w:val="24"/>
-        </w:rPr>
-      </w:pPr>
-      <w:r>
-        <w:rPr>
-          <w:sz w:val="24"/>
-          <w:szCs w:val="24"/>
-        </w:rPr>
-        <w:t>Definition:</w:t>
-      </w:r>
-      <w:r>
-        <w:rPr>
-          <w:sz w:val="24"/>
-          <w:szCs w:val="24"/>
-        </w:rPr>
-        <w:t xml:space="preserve"> Performance and Stress Testing is u</w:t>
-      </w:r>
-      <w:r>
-        <w:rPr>
-          <w:sz w:val="24"/>
-          <w:szCs w:val="24"/>
-        </w:rPr>
-        <w:t>sed to see how the game will handle under various levels of stress or load.</w:t>
-      </w:r>
-      <w:r>
-        <w:rPr>
-          <w:sz w:val="24"/>
-          <w:szCs w:val="24"/>
-        </w:rPr>
-        <w:t xml:space="preserve"> </w:t>
-      </w:r>
-    </w:p>
-    <w:p>
-      <w:pPr>
-        <w:rPr>
-          <w:color w:val="FF0000"/>
-          <w:sz w:val="24"/>
-          <w:szCs w:val="24"/>
-        </w:rPr>
-      </w:pPr>
-      <w:r>
-        <w:rPr>
-          <w:color w:val="FF0000"/>
-          <w:sz w:val="24"/>
-          <w:szCs w:val="24"/>
-        </w:rPr>
-        <w:t>Participants:</w:t>
-      </w:r>
-    </w:p>
-    <w:p>
-      <w:pPr>
-        <w:rPr>
-          <w:sz w:val="24"/>
-          <w:szCs w:val="24"/>
-        </w:rPr>
-      </w:pPr>
-      <w:r>
-        <w:rPr>
-          <w:sz w:val="24"/>
-          <w:szCs w:val="24"/>
-        </w:rPr>
-        <w:t xml:space="preserve">Conor and bob will be working on the stress testing for the game. </w:t>
-      </w:r>
-    </w:p>
-    <w:p>
-      <w:pPr>
-        <w:rPr>
-          <w:color w:val="FF0000"/>
-          <w:sz w:val="24"/>
-          <w:szCs w:val="24"/>
-        </w:rPr>
-      </w:pPr>
-      <w:r>
-        <w:rPr>
-          <w:color w:val="FF0000"/>
-          <w:sz w:val="24"/>
-          <w:szCs w:val="24"/>
-        </w:rPr>
-        <w:lastRenderedPageBreak/>
-        <w:t>Methodology:</w:t>
-      </w:r>
-    </w:p>
-    <w:p>
-      <w:pPr>
-        <w:rPr>
-          <w:color w:val="FF0000"/>
-          <w:sz w:val="24"/>
-          <w:szCs w:val="24"/>
-        </w:rPr>
-      </w:pPr>
-    </w:p>
-    <w:p>
-      <w:pPr>
-        <w:rPr>
-          <w:color w:val="FF0000"/>
-          <w:sz w:val="24"/>
-          <w:szCs w:val="24"/>
-        </w:rPr>
-      </w:pPr>
     </w:p>
     <w:p>
       <w:pPr>
@@ -1916,7 +2096,7 @@
             <v:path o:extrusionok="f" gradientshapeok="t" o:connecttype="rect"/>
             <o:lock v:ext="edit" aspectratio="t"/>
           </v:shapetype>
-          <v:shape id="_x0000_i1025" type="#_x0000_t75" style="width:504.75pt;height:74.25pt">
+          <v:shape id="_x0000_i1025" type="#_x0000_t75" style="width:505.05pt;height:74.15pt">
             <v:imagedata r:id="rId8" o:title="testplan"/>
           </v:shape>
         </w:pict>
@@ -1962,7 +2142,6 @@
           <w:sz w:val="24"/>
           <w:szCs w:val="24"/>
         </w:rPr>
-        <w:lastRenderedPageBreak/>
         <w:br/>
       </w:r>
       <w:r>
@@ -2182,6 +2361,7 @@
           <w:szCs w:val="24"/>
           <w:u w:val="single"/>
         </w:rPr>
+        <w:lastRenderedPageBreak/>
         <w:t>Game controls:</w:t>
       </w:r>
     </w:p>
@@ -2413,7 +2593,6 @@
           <w:sz w:val="24"/>
           <w:szCs w:val="24"/>
         </w:rPr>
-        <w:lastRenderedPageBreak/>
         <w:t>Settings should show the player a menu where they can adjust sound and music levels.</w:t>
       </w:r>
     </w:p>
@@ -2627,7 +2806,7 @@
           <w:rPr>
             <w:noProof/>
           </w:rPr>
-          <w:t>7</w:t>
+          <w:t>5</w:t>
         </w:r>
         <w:r>
           <w:rPr>
@@ -3951,7 +4130,7 @@
 </file>
 
 <file path=customXml/itemProps1.xml><?xml version="1.0" encoding="utf-8"?>
-<ds:datastoreItem xmlns:ds="http://schemas.openxmlformats.org/officeDocument/2006/customXml" ds:itemID="{FCD66780-61FA-4357-8526-0F4BFE785E1E}">
+<ds:datastoreItem xmlns:ds="http://schemas.openxmlformats.org/officeDocument/2006/customXml" ds:itemID="{01D4A3B9-FDA2-41E0-98C5-FC1ADC77260E}">
   <ds:schemaRefs>
     <ds:schemaRef ds:uri="http://schemas.openxmlformats.org/officeDocument/2006/bibliography"/>
   </ds:schemaRefs>

</xml_diff>

<commit_message>
features not to be tested.
</commit_message>
<xml_diff>
--- a/Test-Plan.docx
+++ b/Test-Plan.docx
@@ -22,12 +22,6 @@
       <w:r>
         <w:t xml:space="preserve">(Conor O’ Donoghue) </w:t>
       </w:r>
-    </w:p>
-    <w:p>
-      <w:pPr>
-        <w:spacing w:line="360" w:lineRule="auto"/>
-        <w:jc w:val="both"/>
-      </w:pPr>
       <w:r>
         <w:t xml:space="preserve">(11/05/2020) </w:t>
       </w:r>
@@ -35,11 +29,6 @@
     <w:p>
       <w:pPr>
         <w:spacing w:line="360" w:lineRule="auto"/>
-      </w:pPr>
-    </w:p>
-    <w:p>
-      <w:pPr>
-        <w:spacing w:line="360" w:lineRule="auto"/>
         <w:rPr>
           <w:color w:val="FF0000"/>
         </w:rPr>
@@ -196,6 +185,24 @@
       </w:r>
       <w:r>
         <w:t>-</w:t>
+      </w:r>
+    </w:p>
+    <w:p>
+      <w:pPr>
+        <w:spacing w:line="360" w:lineRule="auto"/>
+      </w:pPr>
+      <w:r>
+        <w:tab/>
+        <w:t>6.1 Problem Reporting --------------------------------------------------------------------------------------------</w:t>
+      </w:r>
+    </w:p>
+    <w:p>
+      <w:pPr>
+        <w:spacing w:line="360" w:lineRule="auto"/>
+      </w:pPr>
+      <w:r>
+        <w:tab/>
+        <w:t>6.2 Change Requests-----------------------------------------------------------------------------------------------</w:t>
       </w:r>
     </w:p>
     <w:p>
@@ -1410,16 +1417,6 @@
           <w:szCs w:val="24"/>
         </w:rPr>
       </w:pPr>
-    </w:p>
-    <w:p>
-      <w:pPr>
-        <w:spacing w:line="360" w:lineRule="auto"/>
-        <w:rPr>
-          <w:color w:val="FF0000"/>
-          <w:sz w:val="24"/>
-          <w:szCs w:val="24"/>
-        </w:rPr>
-      </w:pPr>
       <w:r>
         <w:rPr>
           <w:color w:val="FF0000"/>
@@ -1606,6 +1603,15 @@
         </w:rPr>
         <w:t xml:space="preserve">and Ryan then ran each script on the desired component and recorded the result. </w:t>
       </w:r>
+    </w:p>
+    <w:p>
+      <w:pPr>
+        <w:spacing w:line="360" w:lineRule="auto"/>
+        <w:rPr>
+          <w:sz w:val="24"/>
+          <w:szCs w:val="24"/>
+        </w:rPr>
+      </w:pPr>
     </w:p>
     <w:p>
       <w:pPr>
@@ -1969,34 +1975,32 @@
           <w:sz w:val="24"/>
           <w:szCs w:val="24"/>
         </w:rPr>
-        <w:t xml:space="preserve">determining how much load the game can handle, it will also check the general performance of the game and reduce the processing power continuously until achieving a fail result. This will provide a clear indication of minimum system requirements.  </w:t>
-      </w:r>
-    </w:p>
-    <w:p>
-      <w:pPr>
-        <w:spacing w:line="360" w:lineRule="auto"/>
-        <w:rPr>
-          <w:color w:val="FF0000"/>
-          <w:sz w:val="24"/>
-          <w:szCs w:val="24"/>
-        </w:rPr>
-      </w:pPr>
-    </w:p>
-    <w:p>
-      <w:pPr>
-        <w:spacing w:line="360" w:lineRule="auto"/>
-        <w:rPr>
-          <w:color w:val="FF0000"/>
-          <w:sz w:val="24"/>
-          <w:szCs w:val="24"/>
-        </w:rPr>
-      </w:pPr>
-      <w:r>
-        <w:rPr>
-          <w:color w:val="FF0000"/>
-          <w:sz w:val="24"/>
-          <w:szCs w:val="24"/>
-        </w:rPr>
+        <w:t>determining how much load the game can handle, it will also check the general performance of the game and reduce the processing power continuously until achieving a fail result. This will provide a clear indication o</w:t>
+      </w:r>
+      <w:r>
+        <w:rPr>
+          <w:sz w:val="24"/>
+          <w:szCs w:val="24"/>
+        </w:rPr>
+        <w:t xml:space="preserve">f minimum system requirements. </w:t>
+      </w:r>
+    </w:p>
+    <w:p>
+      <w:pPr>
+        <w:spacing w:line="360" w:lineRule="auto"/>
+        <w:rPr>
+          <w:color w:val="FF0000"/>
+          <w:sz w:val="24"/>
+          <w:szCs w:val="24"/>
+        </w:rPr>
+      </w:pPr>
+      <w:r>
+        <w:rPr>
+          <w:color w:val="FF0000"/>
+          <w:sz w:val="24"/>
+          <w:szCs w:val="24"/>
+        </w:rPr>
+        <w:lastRenderedPageBreak/>
         <w:t>4.4 User Acceptance Testing</w:t>
       </w:r>
     </w:p>
@@ -2198,11 +2202,108 @@
       <w:pPr>
         <w:spacing w:line="360" w:lineRule="auto"/>
         <w:rPr>
-          <w:color w:val="FF0000"/>
-          <w:sz w:val="24"/>
-          <w:szCs w:val="24"/>
-        </w:rPr>
-      </w:pPr>
+          <w:sz w:val="24"/>
+          <w:szCs w:val="24"/>
+        </w:rPr>
+      </w:pPr>
+      <w:r>
+        <w:rPr>
+          <w:sz w:val="24"/>
+          <w:szCs w:val="24"/>
+        </w:rPr>
+        <w:t xml:space="preserve">When regression testing is automated it allows for checks into a variety of changes and frees up testers to conduct manual exploration into more unusual cases in the production environment. Not all regressions are caused by new features or bug fixes. </w:t>
+      </w:r>
+    </w:p>
+    <w:p>
+      <w:pPr>
+        <w:spacing w:line="360" w:lineRule="auto"/>
+        <w:rPr>
+          <w:color w:val="FF0000"/>
+          <w:sz w:val="24"/>
+          <w:szCs w:val="24"/>
+        </w:rPr>
+      </w:pPr>
+      <w:r>
+        <w:rPr>
+          <w:color w:val="FF0000"/>
+          <w:sz w:val="24"/>
+          <w:szCs w:val="24"/>
+        </w:rPr>
+        <w:t xml:space="preserve">Participants: </w:t>
+      </w:r>
+      <w:r>
+        <w:rPr>
+          <w:sz w:val="24"/>
+          <w:szCs w:val="24"/>
+        </w:rPr>
+        <w:t>Operating the software for this testing method will be Liam who has previous experience with these software’s.</w:t>
+      </w:r>
+    </w:p>
+    <w:p>
+      <w:pPr>
+        <w:spacing w:line="360" w:lineRule="auto"/>
+        <w:rPr>
+          <w:color w:val="FF0000"/>
+          <w:sz w:val="24"/>
+          <w:szCs w:val="24"/>
+        </w:rPr>
+      </w:pPr>
+      <w:r>
+        <w:rPr>
+          <w:color w:val="FF0000"/>
+          <w:sz w:val="24"/>
+          <w:szCs w:val="24"/>
+        </w:rPr>
+        <w:t>Methodology:</w:t>
+      </w:r>
+    </w:p>
+    <w:p>
+      <w:pPr>
+        <w:spacing w:line="360" w:lineRule="auto"/>
+        <w:rPr>
+          <w:sz w:val="24"/>
+          <w:szCs w:val="24"/>
+        </w:rPr>
+      </w:pPr>
+      <w:r>
+        <w:rPr>
+          <w:sz w:val="24"/>
+          <w:szCs w:val="24"/>
+        </w:rPr>
+        <w:t xml:space="preserve">Regression testing will begin on week 8 and run for approx. 4 weeks. </w:t>
+      </w:r>
+      <w:proofErr w:type="spellStart"/>
+      <w:r>
+        <w:rPr>
+          <w:sz w:val="24"/>
+          <w:szCs w:val="24"/>
+        </w:rPr>
+        <w:t>Airtest</w:t>
+      </w:r>
+      <w:proofErr w:type="spellEnd"/>
+      <w:r>
+        <w:rPr>
+          <w:sz w:val="24"/>
+          <w:szCs w:val="24"/>
+        </w:rPr>
+        <w:t xml:space="preserve"> &amp; </w:t>
+      </w:r>
+      <w:proofErr w:type="spellStart"/>
+      <w:r>
+        <w:rPr>
+          <w:sz w:val="24"/>
+          <w:szCs w:val="24"/>
+        </w:rPr>
+        <w:t>Poco</w:t>
+      </w:r>
+      <w:proofErr w:type="spellEnd"/>
+      <w:r>
+        <w:rPr>
+          <w:sz w:val="24"/>
+          <w:szCs w:val="24"/>
+        </w:rPr>
+        <w:t xml:space="preserve"> will be used in this process to run tests on the elements.</w:t>
+      </w:r>
     </w:p>
     <w:p>
       <w:pPr>
@@ -2326,8 +2427,8 @@
             <v:path o:extrusionok="f" gradientshapeok="t" o:connecttype="rect"/>
             <o:lock v:ext="edit" aspectratio="t"/>
           </v:shapetype>
-          <v:shape id="_x0000_i1025" type="#_x0000_t75" style="width:505.05pt;height:74.15pt">
-            <v:imagedata r:id="rId8" o:title="testplan"/>
+          <v:shape id="_x0000_i1025" type="#_x0000_t75" style="width:450.8pt;height:55.9pt">
+            <v:imagedata r:id="rId8" o:title="Ca44pture"/>
           </v:shape>
         </w:pict>
       </w:r>
@@ -2347,7 +2448,6 @@
           <w:sz w:val="24"/>
           <w:szCs w:val="24"/>
         </w:rPr>
-        <w:lastRenderedPageBreak/>
         <w:t>6.0 Control Procedures</w:t>
       </w:r>
     </w:p>
@@ -2355,11 +2455,35 @@
       <w:pPr>
         <w:spacing w:line="360" w:lineRule="auto"/>
         <w:rPr>
-          <w:color w:val="FF0000"/>
-          <w:sz w:val="24"/>
-          <w:szCs w:val="24"/>
-        </w:rPr>
-      </w:pPr>
+          <w:sz w:val="24"/>
+          <w:szCs w:val="24"/>
+        </w:rPr>
+      </w:pPr>
+      <w:r>
+        <w:rPr>
+          <w:sz w:val="24"/>
+          <w:szCs w:val="24"/>
+        </w:rPr>
+        <w:t>Control Procedures will be very important in this process as they provide a guideline for documenting and reporting bugs/glitches.</w:t>
+      </w:r>
+    </w:p>
+    <w:p>
+      <w:pPr>
+        <w:spacing w:line="360" w:lineRule="auto"/>
+        <w:rPr>
+          <w:color w:val="FF0000"/>
+          <w:sz w:val="24"/>
+          <w:szCs w:val="24"/>
+        </w:rPr>
+      </w:pPr>
+      <w:r>
+        <w:rPr>
+          <w:color w:val="FF0000"/>
+          <w:sz w:val="24"/>
+          <w:szCs w:val="24"/>
+        </w:rPr>
+        <w:t xml:space="preserve">6.1 </w:t>
+      </w:r>
       <w:r>
         <w:rPr>
           <w:color w:val="FF0000"/>
@@ -2401,6 +2525,14 @@
           <w:szCs w:val="24"/>
         </w:rPr>
       </w:pPr>
+      <w:r>
+        <w:rPr>
+          <w:color w:val="FF0000"/>
+          <w:sz w:val="24"/>
+          <w:szCs w:val="24"/>
+        </w:rPr>
+        <w:t xml:space="preserve">6.2 </w:t>
+      </w:r>
       <w:r>
         <w:rPr>
           <w:color w:val="FF0000"/>
@@ -2595,6 +2727,7 @@
           <w:sz w:val="24"/>
           <w:szCs w:val="24"/>
         </w:rPr>
+        <w:lastRenderedPageBreak/>
         <w:t xml:space="preserve">From inside the game there is several tests which must be completed. </w:t>
       </w:r>
     </w:p>
@@ -2678,7 +2811,6 @@
           <w:szCs w:val="24"/>
           <w:u w:val="single"/>
         </w:rPr>
-        <w:lastRenderedPageBreak/>
         <w:t>Game controls:</w:t>
       </w:r>
     </w:p>
@@ -2893,89 +3025,295 @@
         </w:rPr>
         <w:t xml:space="preserve">The in game menu will have 4 options. ‘Resume Game’, ‘Settings’, ‘Restart level’ and ‘Exit game’ </w:t>
       </w:r>
+    </w:p>
+    <w:p>
+      <w:pPr>
+        <w:spacing w:line="360" w:lineRule="auto"/>
+        <w:rPr>
+          <w:sz w:val="24"/>
+          <w:szCs w:val="24"/>
+        </w:rPr>
+      </w:pPr>
+      <w:r>
+        <w:rPr>
+          <w:sz w:val="24"/>
+          <w:szCs w:val="24"/>
+        </w:rPr>
+        <w:t xml:space="preserve">Resume game should resume the level as normally. </w:t>
+      </w:r>
+    </w:p>
+    <w:p>
+      <w:pPr>
+        <w:spacing w:line="360" w:lineRule="auto"/>
+        <w:rPr>
+          <w:sz w:val="24"/>
+          <w:szCs w:val="24"/>
+        </w:rPr>
+      </w:pPr>
+      <w:r>
+        <w:rPr>
+          <w:sz w:val="24"/>
+          <w:szCs w:val="24"/>
+        </w:rPr>
+        <w:t>Settings should show the player a menu where they can adjust sound and music levels.</w:t>
+      </w:r>
+    </w:p>
+    <w:p>
+      <w:pPr>
+        <w:spacing w:line="360" w:lineRule="auto"/>
+        <w:rPr>
+          <w:sz w:val="24"/>
+          <w:szCs w:val="24"/>
+        </w:rPr>
+      </w:pPr>
+      <w:r>
+        <w:rPr>
+          <w:sz w:val="24"/>
+          <w:szCs w:val="24"/>
+        </w:rPr>
+        <w:t xml:space="preserve">Restart level should restart the game to whatever level the player is currently on. </w:t>
+      </w:r>
+    </w:p>
+    <w:p>
+      <w:pPr>
+        <w:spacing w:line="360" w:lineRule="auto"/>
+        <w:rPr>
+          <w:sz w:val="24"/>
+          <w:szCs w:val="24"/>
+        </w:rPr>
+      </w:pPr>
+      <w:r>
+        <w:rPr>
+          <w:sz w:val="24"/>
+          <w:szCs w:val="24"/>
+        </w:rPr>
+        <w:t xml:space="preserve">Quit game should exit the game. </w:t>
+      </w:r>
+    </w:p>
+    <w:p>
+      <w:pPr>
+        <w:spacing w:line="360" w:lineRule="auto"/>
+        <w:rPr>
+          <w:sz w:val="24"/>
+          <w:szCs w:val="24"/>
+        </w:rPr>
+      </w:pPr>
+    </w:p>
+    <w:p>
+      <w:pPr>
+        <w:spacing w:line="360" w:lineRule="auto"/>
+        <w:rPr>
+          <w:sz w:val="24"/>
+          <w:szCs w:val="24"/>
+        </w:rPr>
+      </w:pPr>
+    </w:p>
+    <w:p>
+      <w:pPr>
+        <w:spacing w:line="360" w:lineRule="auto"/>
+        <w:rPr>
+          <w:color w:val="FF0000"/>
+          <w:sz w:val="24"/>
+          <w:szCs w:val="24"/>
+        </w:rPr>
+      </w:pPr>
+      <w:r>
+        <w:rPr>
+          <w:color w:val="FF0000"/>
+          <w:sz w:val="24"/>
+          <w:szCs w:val="24"/>
+        </w:rPr>
+        <w:lastRenderedPageBreak/>
+        <w:t>8.0 Features not to be tested</w:t>
+      </w:r>
+    </w:p>
+    <w:p>
+      <w:pPr>
+        <w:pStyle w:val="ListParagraph"/>
+        <w:numPr>
+          <w:ilvl w:val="0"/>
+          <w:numId w:val="6"/>
+        </w:numPr>
+        <w:spacing w:line="360" w:lineRule="auto"/>
+        <w:rPr>
+          <w:sz w:val="24"/>
+          <w:szCs w:val="24"/>
+        </w:rPr>
+      </w:pPr>
+      <w:r>
+        <w:rPr>
+          <w:sz w:val="24"/>
+          <w:szCs w:val="24"/>
+        </w:rPr>
+        <w:t>Save and load level</w:t>
+      </w:r>
+      <w:r>
+        <w:rPr>
+          <w:sz w:val="24"/>
+          <w:szCs w:val="24"/>
+        </w:rPr>
+        <w:t xml:space="preserve"> system</w:t>
+      </w:r>
+    </w:p>
+    <w:p>
+      <w:pPr>
+        <w:pStyle w:val="ListParagraph"/>
+        <w:numPr>
+          <w:ilvl w:val="0"/>
+          <w:numId w:val="6"/>
+        </w:numPr>
+        <w:spacing w:line="360" w:lineRule="auto"/>
+        <w:rPr>
+          <w:sz w:val="24"/>
+          <w:szCs w:val="24"/>
+        </w:rPr>
+      </w:pPr>
+      <w:r>
+        <w:rPr>
+          <w:sz w:val="24"/>
+          <w:szCs w:val="24"/>
+        </w:rPr>
+        <w:t>File Detection System</w:t>
+      </w:r>
+    </w:p>
+    <w:p>
+      <w:pPr>
+        <w:pStyle w:val="ListParagraph"/>
+        <w:numPr>
+          <w:ilvl w:val="0"/>
+          <w:numId w:val="6"/>
+        </w:numPr>
+        <w:spacing w:line="360" w:lineRule="auto"/>
+        <w:rPr>
+          <w:sz w:val="24"/>
+          <w:szCs w:val="24"/>
+        </w:rPr>
+      </w:pPr>
+      <w:r>
+        <w:rPr>
+          <w:sz w:val="24"/>
+          <w:szCs w:val="24"/>
+        </w:rPr>
+        <w:t>Network speed</w:t>
+      </w:r>
+    </w:p>
+    <w:p>
+      <w:pPr>
+        <w:pStyle w:val="ListParagraph"/>
+        <w:numPr>
+          <w:ilvl w:val="0"/>
+          <w:numId w:val="6"/>
+        </w:numPr>
+        <w:spacing w:line="360" w:lineRule="auto"/>
+        <w:rPr>
+          <w:sz w:val="24"/>
+          <w:szCs w:val="24"/>
+        </w:rPr>
+      </w:pPr>
+      <w:r>
+        <w:rPr>
+          <w:sz w:val="24"/>
+          <w:szCs w:val="24"/>
+        </w:rPr>
+        <w:t>Battery Consumption</w:t>
+      </w:r>
+    </w:p>
+    <w:p>
+      <w:pPr>
+        <w:pStyle w:val="ListParagraph"/>
+        <w:numPr>
+          <w:ilvl w:val="0"/>
+          <w:numId w:val="6"/>
+        </w:numPr>
+        <w:spacing w:line="360" w:lineRule="auto"/>
+        <w:rPr>
+          <w:sz w:val="24"/>
+          <w:szCs w:val="24"/>
+        </w:rPr>
+      </w:pPr>
+      <w:r>
+        <w:rPr>
+          <w:sz w:val="24"/>
+          <w:szCs w:val="24"/>
+        </w:rPr>
+        <w:t>Loading time</w:t>
+      </w:r>
+    </w:p>
+    <w:p>
+      <w:pPr>
+        <w:spacing w:line="360" w:lineRule="auto"/>
+        <w:rPr>
+          <w:sz w:val="24"/>
+          <w:szCs w:val="24"/>
+        </w:rPr>
+      </w:pPr>
       <w:bookmarkStart w:id="0" w:name="_GoBack"/>
-      <w:bookmarkEnd w:id="0"/>
-    </w:p>
-    <w:p>
-      <w:pPr>
-        <w:spacing w:line="360" w:lineRule="auto"/>
-        <w:rPr>
-          <w:sz w:val="24"/>
-          <w:szCs w:val="24"/>
-        </w:rPr>
-      </w:pPr>
-      <w:r>
-        <w:rPr>
-          <w:sz w:val="24"/>
-          <w:szCs w:val="24"/>
-        </w:rPr>
-        <w:t xml:space="preserve">Resume game should resume the level as normally. </w:t>
-      </w:r>
-    </w:p>
-    <w:p>
-      <w:pPr>
-        <w:spacing w:line="360" w:lineRule="auto"/>
-        <w:rPr>
-          <w:sz w:val="24"/>
-          <w:szCs w:val="24"/>
-        </w:rPr>
-      </w:pPr>
-      <w:r>
-        <w:rPr>
-          <w:sz w:val="24"/>
-          <w:szCs w:val="24"/>
-        </w:rPr>
-        <w:t>Settings should show the player a menu where they can adjust sound and music levels.</w:t>
-      </w:r>
-    </w:p>
-    <w:p>
-      <w:pPr>
-        <w:spacing w:line="360" w:lineRule="auto"/>
-        <w:rPr>
-          <w:sz w:val="24"/>
-          <w:szCs w:val="24"/>
-        </w:rPr>
-      </w:pPr>
-      <w:r>
-        <w:rPr>
-          <w:sz w:val="24"/>
-          <w:szCs w:val="24"/>
-        </w:rPr>
-        <w:t xml:space="preserve">Restart level should restart the game to whatever level the player is currently on. </w:t>
-      </w:r>
-    </w:p>
-    <w:p>
-      <w:pPr>
-        <w:spacing w:line="360" w:lineRule="auto"/>
-        <w:rPr>
-          <w:sz w:val="24"/>
-          <w:szCs w:val="24"/>
-        </w:rPr>
-      </w:pPr>
-      <w:r>
-        <w:rPr>
-          <w:sz w:val="24"/>
-          <w:szCs w:val="24"/>
-        </w:rPr>
-        <w:t xml:space="preserve">Quit game should exit the game. </w:t>
-      </w:r>
-    </w:p>
-    <w:p>
-      <w:pPr>
-        <w:spacing w:line="360" w:lineRule="auto"/>
-        <w:rPr>
-          <w:color w:val="FF0000"/>
-          <w:sz w:val="24"/>
-          <w:szCs w:val="24"/>
-        </w:rPr>
-      </w:pPr>
-      <w:r>
-        <w:rPr>
-          <w:color w:val="FF0000"/>
-          <w:sz w:val="24"/>
-          <w:szCs w:val="24"/>
-        </w:rPr>
-        <w:t>8.0 Features not to be tested</w:t>
+    </w:p>
+    <w:p>
+      <w:pPr>
+        <w:spacing w:line="360" w:lineRule="auto"/>
+        <w:jc w:val="both"/>
+        <w:rPr>
+          <w:color w:val="FF0000"/>
+        </w:rPr>
+      </w:pPr>
+      <w:r>
+        <w:rPr>
+          <w:color w:val="FF0000"/>
+        </w:rPr>
+        <w:t>9.0 Resources/Roles &amp; Responsibilitie</w:t>
+      </w:r>
+      <w:r>
+        <w:rPr>
+          <w:color w:val="FF0000"/>
+        </w:rPr>
+        <w:t>s</w:t>
+      </w:r>
+    </w:p>
+    <w:bookmarkEnd w:id="0"/>
+    <w:p>
+      <w:pPr>
+        <w:spacing w:line="360" w:lineRule="auto"/>
+        <w:jc w:val="both"/>
+        <w:rPr>
+          <w:color w:val="FF0000"/>
+        </w:rPr>
+      </w:pPr>
+      <w:r>
+        <w:rPr>
+          <w:color w:val="FF0000"/>
+        </w:rPr>
+        <w:t>10.0 Schedules</w:t>
+      </w:r>
+    </w:p>
+    <w:p>
+      <w:pPr>
+        <w:spacing w:line="360" w:lineRule="auto"/>
+        <w:jc w:val="both"/>
+        <w:rPr>
+          <w:color w:val="FF0000"/>
+        </w:rPr>
+      </w:pPr>
+      <w:r>
+        <w:rPr>
+          <w:color w:val="FF0000"/>
+        </w:rPr>
+        <w:t xml:space="preserve">11.0 Risks/Assumptions </w:t>
+      </w:r>
+    </w:p>
+    <w:p>
+      <w:pPr>
+        <w:spacing w:line="360" w:lineRule="auto"/>
+        <w:jc w:val="both"/>
+        <w:rPr>
+          <w:color w:val="FF0000"/>
+        </w:rPr>
+      </w:pPr>
+      <w:r>
+        <w:rPr>
+          <w:color w:val="FF0000"/>
+        </w:rPr>
+        <w:t>12.0 Tools</w:t>
       </w:r>
     </w:p>
     <w:p>
@@ -3150,7 +3488,7 @@
           <w:rPr>
             <w:noProof/>
           </w:rPr>
-          <w:t>10</w:t>
+          <w:t>9</w:t>
         </w:r>
         <w:r>
           <w:rPr>
@@ -3536,6 +3874,119 @@
     </w:lvl>
   </w:abstractNum>
   <w:abstractNum w:abstractNumId="3" w15:restartNumberingAfterBreak="0">
+    <w:nsid w:val="6F7E7777"/>
+    <w:multiLevelType w:val="hybridMultilevel"/>
+    <w:tmpl w:val="DC065B86"/>
+    <w:lvl w:ilvl="0" w:tplc="18090001">
+      <w:start w:val="1"/>
+      <w:numFmt w:val="bullet"/>
+      <w:lvlText w:val=""/>
+      <w:lvlJc w:val="left"/>
+      <w:pPr>
+        <w:ind w:left="720" w:hanging="360"/>
+      </w:pPr>
+      <w:rPr>
+        <w:rFonts w:ascii="Symbol" w:hAnsi="Symbol" w:hint="default"/>
+      </w:rPr>
+    </w:lvl>
+    <w:lvl w:ilvl="1" w:tplc="18090003" w:tentative="1">
+      <w:start w:val="1"/>
+      <w:numFmt w:val="bullet"/>
+      <w:lvlText w:val="o"/>
+      <w:lvlJc w:val="left"/>
+      <w:pPr>
+        <w:ind w:left="1440" w:hanging="360"/>
+      </w:pPr>
+      <w:rPr>
+        <w:rFonts w:ascii="Courier New" w:hAnsi="Courier New" w:cs="Courier New" w:hint="default"/>
+      </w:rPr>
+    </w:lvl>
+    <w:lvl w:ilvl="2" w:tplc="18090005" w:tentative="1">
+      <w:start w:val="1"/>
+      <w:numFmt w:val="bullet"/>
+      <w:lvlText w:val=""/>
+      <w:lvlJc w:val="left"/>
+      <w:pPr>
+        <w:ind w:left="2160" w:hanging="360"/>
+      </w:pPr>
+      <w:rPr>
+        <w:rFonts w:ascii="Wingdings" w:hAnsi="Wingdings" w:hint="default"/>
+      </w:rPr>
+    </w:lvl>
+    <w:lvl w:ilvl="3" w:tplc="18090001" w:tentative="1">
+      <w:start w:val="1"/>
+      <w:numFmt w:val="bullet"/>
+      <w:lvlText w:val=""/>
+      <w:lvlJc w:val="left"/>
+      <w:pPr>
+        <w:ind w:left="2880" w:hanging="360"/>
+      </w:pPr>
+      <w:rPr>
+        <w:rFonts w:ascii="Symbol" w:hAnsi="Symbol" w:hint="default"/>
+      </w:rPr>
+    </w:lvl>
+    <w:lvl w:ilvl="4" w:tplc="18090003" w:tentative="1">
+      <w:start w:val="1"/>
+      <w:numFmt w:val="bullet"/>
+      <w:lvlText w:val="o"/>
+      <w:lvlJc w:val="left"/>
+      <w:pPr>
+        <w:ind w:left="3600" w:hanging="360"/>
+      </w:pPr>
+      <w:rPr>
+        <w:rFonts w:ascii="Courier New" w:hAnsi="Courier New" w:cs="Courier New" w:hint="default"/>
+      </w:rPr>
+    </w:lvl>
+    <w:lvl w:ilvl="5" w:tplc="18090005" w:tentative="1">
+      <w:start w:val="1"/>
+      <w:numFmt w:val="bullet"/>
+      <w:lvlText w:val=""/>
+      <w:lvlJc w:val="left"/>
+      <w:pPr>
+        <w:ind w:left="4320" w:hanging="360"/>
+      </w:pPr>
+      <w:rPr>
+        <w:rFonts w:ascii="Wingdings" w:hAnsi="Wingdings" w:hint="default"/>
+      </w:rPr>
+    </w:lvl>
+    <w:lvl w:ilvl="6" w:tplc="18090001" w:tentative="1">
+      <w:start w:val="1"/>
+      <w:numFmt w:val="bullet"/>
+      <w:lvlText w:val=""/>
+      <w:lvlJc w:val="left"/>
+      <w:pPr>
+        <w:ind w:left="5040" w:hanging="360"/>
+      </w:pPr>
+      <w:rPr>
+        <w:rFonts w:ascii="Symbol" w:hAnsi="Symbol" w:hint="default"/>
+      </w:rPr>
+    </w:lvl>
+    <w:lvl w:ilvl="7" w:tplc="18090003" w:tentative="1">
+      <w:start w:val="1"/>
+      <w:numFmt w:val="bullet"/>
+      <w:lvlText w:val="o"/>
+      <w:lvlJc w:val="left"/>
+      <w:pPr>
+        <w:ind w:left="5760" w:hanging="360"/>
+      </w:pPr>
+      <w:rPr>
+        <w:rFonts w:ascii="Courier New" w:hAnsi="Courier New" w:cs="Courier New" w:hint="default"/>
+      </w:rPr>
+    </w:lvl>
+    <w:lvl w:ilvl="8" w:tplc="18090005" w:tentative="1">
+      <w:start w:val="1"/>
+      <w:numFmt w:val="bullet"/>
+      <w:lvlText w:val=""/>
+      <w:lvlJc w:val="left"/>
+      <w:pPr>
+        <w:ind w:left="6480" w:hanging="360"/>
+      </w:pPr>
+      <w:rPr>
+        <w:rFonts w:ascii="Wingdings" w:hAnsi="Wingdings" w:hint="default"/>
+      </w:rPr>
+    </w:lvl>
+  </w:abstractNum>
+  <w:abstractNum w:abstractNumId="4" w15:restartNumberingAfterBreak="0">
     <w:nsid w:val="7A6E15C5"/>
     <w:multiLevelType w:val="hybridMultilevel"/>
     <w:tmpl w:val="96C23750"/>
@@ -3621,7 +4072,7 @@
       </w:pPr>
     </w:lvl>
   </w:abstractNum>
-  <w:abstractNum w:abstractNumId="4" w15:restartNumberingAfterBreak="0">
+  <w:abstractNum w:abstractNumId="5" w15:restartNumberingAfterBreak="0">
     <w:nsid w:val="7C220AB7"/>
     <w:multiLevelType w:val="hybridMultilevel"/>
     <w:tmpl w:val="2258D1AE"/>
@@ -3714,16 +4165,19 @@
     <w:abstractNumId w:val="2"/>
   </w:num>
   <w:num w:numId="2">
-    <w:abstractNumId w:val="3"/>
+    <w:abstractNumId w:val="4"/>
   </w:num>
   <w:num w:numId="3">
-    <w:abstractNumId w:val="4"/>
+    <w:abstractNumId w:val="5"/>
   </w:num>
   <w:num w:numId="4">
     <w:abstractNumId w:val="1"/>
   </w:num>
   <w:num w:numId="5">
     <w:abstractNumId w:val="0"/>
+  </w:num>
+  <w:num w:numId="6">
+    <w:abstractNumId w:val="3"/>
   </w:num>
 </w:numbering>
 </file>
@@ -4121,7 +4575,7 @@
   <w:style w:type="paragraph" w:default="1" w:styleId="Normal">
     <w:name w:val="Normal"/>
     <w:qFormat/>
-    <w:rsid w:val="00B32C54"/>
+    <w:rsid w:val="006E35B6"/>
   </w:style>
   <w:style w:type="character" w:default="1" w:styleId="DefaultParagraphFont">
     <w:name w:val="Default Paragraph Font"/>
@@ -4474,7 +4928,7 @@
 </file>
 
 <file path=customXml/itemProps1.xml><?xml version="1.0" encoding="utf-8"?>
-<ds:datastoreItem xmlns:ds="http://schemas.openxmlformats.org/officeDocument/2006/customXml" ds:itemID="{A12805BC-7C28-4EE5-BBA0-955977CBF346}">
+<ds:datastoreItem xmlns:ds="http://schemas.openxmlformats.org/officeDocument/2006/customXml" ds:itemID="{FEBF21D6-CB32-4478-AB45-F94C5AE5F712}">
   <ds:schemaRefs>
     <ds:schemaRef ds:uri="http://schemas.openxmlformats.org/officeDocument/2006/bibliography"/>
   </ds:schemaRefs>

</xml_diff>

<commit_message>
Resources role & responsibilities
</commit_message>
<xml_diff>
--- a/Test-Plan.docx
+++ b/Test-Plan.docx
@@ -2270,7 +2270,21 @@
           <w:sz w:val="24"/>
           <w:szCs w:val="24"/>
         </w:rPr>
-        <w:t xml:space="preserve">Regression testing will begin on week 8 and run for approx. 4 weeks. </w:t>
+        <w:t>Regression testing will begin on week 8 and run for approx. 4 weeks.</w:t>
+      </w:r>
+      <w:r>
+        <w:rPr>
+          <w:sz w:val="24"/>
+          <w:szCs w:val="24"/>
+        </w:rPr>
+        <w:t xml:space="preserve"> </w:t>
+      </w:r>
+      <w:r>
+        <w:rPr>
+          <w:sz w:val="24"/>
+          <w:szCs w:val="24"/>
+        </w:rPr>
+        <w:t xml:space="preserve"> </w:t>
       </w:r>
       <w:proofErr w:type="spellStart"/>
       <w:r>
@@ -2302,7 +2316,21 @@
           <w:sz w:val="24"/>
           <w:szCs w:val="24"/>
         </w:rPr>
-        <w:t xml:space="preserve"> will be used in this process to run tests on the elements.</w:t>
+        <w:t xml:space="preserve"> will be used in this process to </w:t>
+      </w:r>
+      <w:r>
+        <w:rPr>
+          <w:sz w:val="24"/>
+          <w:szCs w:val="24"/>
+        </w:rPr>
+        <w:t xml:space="preserve">re </w:t>
+      </w:r>
+      <w:r>
+        <w:rPr>
+          <w:sz w:val="24"/>
+          <w:szCs w:val="24"/>
+        </w:rPr>
+        <w:t>run tests on the elements.</w:t>
       </w:r>
     </w:p>
     <w:p>
@@ -3124,6 +3152,407 @@
           <w:szCs w:val="24"/>
         </w:rPr>
         <w:lastRenderedPageBreak/>
+        <w:t>Component</w:t>
+      </w:r>
+      <w:r>
+        <w:rPr>
+          <w:color w:val="FF0000"/>
+          <w:sz w:val="24"/>
+          <w:szCs w:val="24"/>
+        </w:rPr>
+        <w:t>s to be tested</w:t>
+      </w:r>
+      <w:r>
+        <w:rPr>
+          <w:color w:val="FF0000"/>
+          <w:sz w:val="24"/>
+          <w:szCs w:val="24"/>
+        </w:rPr>
+        <w:t xml:space="preserve"> Breakdown:</w:t>
+      </w:r>
+    </w:p>
+    <w:p>
+      <w:pPr>
+        <w:pStyle w:val="ListParagraph"/>
+        <w:numPr>
+          <w:ilvl w:val="0"/>
+          <w:numId w:val="7"/>
+        </w:numPr>
+        <w:spacing w:line="360" w:lineRule="auto"/>
+        <w:rPr>
+          <w:sz w:val="24"/>
+          <w:szCs w:val="24"/>
+        </w:rPr>
+      </w:pPr>
+      <w:r>
+        <w:rPr>
+          <w:sz w:val="24"/>
+          <w:szCs w:val="24"/>
+        </w:rPr>
+        <w:t>Front end game menu</w:t>
+      </w:r>
+    </w:p>
+    <w:p>
+      <w:pPr>
+        <w:pStyle w:val="ListParagraph"/>
+        <w:numPr>
+          <w:ilvl w:val="0"/>
+          <w:numId w:val="7"/>
+        </w:numPr>
+        <w:spacing w:line="360" w:lineRule="auto"/>
+        <w:rPr>
+          <w:sz w:val="24"/>
+          <w:szCs w:val="24"/>
+        </w:rPr>
+      </w:pPr>
+      <w:r>
+        <w:rPr>
+          <w:sz w:val="24"/>
+          <w:szCs w:val="24"/>
+        </w:rPr>
+        <w:t>Game Controls Screen</w:t>
+      </w:r>
+    </w:p>
+    <w:p>
+      <w:pPr>
+        <w:pStyle w:val="ListParagraph"/>
+        <w:numPr>
+          <w:ilvl w:val="0"/>
+          <w:numId w:val="7"/>
+        </w:numPr>
+        <w:spacing w:line="360" w:lineRule="auto"/>
+        <w:rPr>
+          <w:sz w:val="24"/>
+          <w:szCs w:val="24"/>
+        </w:rPr>
+      </w:pPr>
+      <w:r>
+        <w:rPr>
+          <w:sz w:val="24"/>
+          <w:szCs w:val="24"/>
+        </w:rPr>
+        <w:t xml:space="preserve">In game Menu </w:t>
+      </w:r>
+    </w:p>
+    <w:p>
+      <w:pPr>
+        <w:pStyle w:val="ListParagraph"/>
+        <w:numPr>
+          <w:ilvl w:val="0"/>
+          <w:numId w:val="7"/>
+        </w:numPr>
+        <w:spacing w:line="360" w:lineRule="auto"/>
+        <w:rPr>
+          <w:sz w:val="24"/>
+          <w:szCs w:val="24"/>
+        </w:rPr>
+      </w:pPr>
+      <w:r>
+        <w:rPr>
+          <w:sz w:val="24"/>
+          <w:szCs w:val="24"/>
+        </w:rPr>
+        <w:t>Audio Bar settings</w:t>
+      </w:r>
+    </w:p>
+    <w:p>
+      <w:pPr>
+        <w:pStyle w:val="ListParagraph"/>
+        <w:numPr>
+          <w:ilvl w:val="0"/>
+          <w:numId w:val="7"/>
+        </w:numPr>
+        <w:spacing w:line="360" w:lineRule="auto"/>
+        <w:rPr>
+          <w:sz w:val="24"/>
+          <w:szCs w:val="24"/>
+        </w:rPr>
+      </w:pPr>
+      <w:r>
+        <w:rPr>
+          <w:sz w:val="24"/>
+          <w:szCs w:val="24"/>
+        </w:rPr>
+        <w:t>Music Bar settings</w:t>
+      </w:r>
+    </w:p>
+    <w:p>
+      <w:pPr>
+        <w:pStyle w:val="ListParagraph"/>
+        <w:numPr>
+          <w:ilvl w:val="0"/>
+          <w:numId w:val="7"/>
+        </w:numPr>
+        <w:spacing w:line="360" w:lineRule="auto"/>
+        <w:rPr>
+          <w:sz w:val="24"/>
+          <w:szCs w:val="24"/>
+        </w:rPr>
+      </w:pPr>
+      <w:r>
+        <w:rPr>
+          <w:sz w:val="24"/>
+          <w:szCs w:val="24"/>
+        </w:rPr>
+        <w:t>Jump</w:t>
+      </w:r>
+    </w:p>
+    <w:p>
+      <w:pPr>
+        <w:pStyle w:val="ListParagraph"/>
+        <w:numPr>
+          <w:ilvl w:val="0"/>
+          <w:numId w:val="7"/>
+        </w:numPr>
+        <w:spacing w:line="360" w:lineRule="auto"/>
+        <w:rPr>
+          <w:sz w:val="24"/>
+          <w:szCs w:val="24"/>
+        </w:rPr>
+      </w:pPr>
+      <w:r>
+        <w:rPr>
+          <w:sz w:val="24"/>
+          <w:szCs w:val="24"/>
+        </w:rPr>
+        <w:t>Move Forward</w:t>
+      </w:r>
+    </w:p>
+    <w:p>
+      <w:pPr>
+        <w:pStyle w:val="ListParagraph"/>
+        <w:numPr>
+          <w:ilvl w:val="0"/>
+          <w:numId w:val="7"/>
+        </w:numPr>
+        <w:spacing w:line="360" w:lineRule="auto"/>
+        <w:rPr>
+          <w:sz w:val="24"/>
+          <w:szCs w:val="24"/>
+        </w:rPr>
+      </w:pPr>
+      <w:r>
+        <w:rPr>
+          <w:sz w:val="24"/>
+          <w:szCs w:val="24"/>
+        </w:rPr>
+        <w:t>Move Backwards</w:t>
+      </w:r>
+    </w:p>
+    <w:p>
+      <w:pPr>
+        <w:pStyle w:val="ListParagraph"/>
+        <w:numPr>
+          <w:ilvl w:val="0"/>
+          <w:numId w:val="7"/>
+        </w:numPr>
+        <w:spacing w:line="360" w:lineRule="auto"/>
+        <w:rPr>
+          <w:sz w:val="24"/>
+          <w:szCs w:val="24"/>
+        </w:rPr>
+      </w:pPr>
+      <w:r>
+        <w:rPr>
+          <w:sz w:val="24"/>
+          <w:szCs w:val="24"/>
+        </w:rPr>
+        <w:t>Move Right</w:t>
+      </w:r>
+    </w:p>
+    <w:p>
+      <w:pPr>
+        <w:pStyle w:val="ListParagraph"/>
+        <w:numPr>
+          <w:ilvl w:val="0"/>
+          <w:numId w:val="7"/>
+        </w:numPr>
+        <w:spacing w:line="360" w:lineRule="auto"/>
+        <w:rPr>
+          <w:sz w:val="24"/>
+          <w:szCs w:val="24"/>
+        </w:rPr>
+      </w:pPr>
+      <w:r>
+        <w:rPr>
+          <w:sz w:val="24"/>
+          <w:szCs w:val="24"/>
+        </w:rPr>
+        <w:t>Move Left</w:t>
+      </w:r>
+    </w:p>
+    <w:p>
+      <w:pPr>
+        <w:pStyle w:val="ListParagraph"/>
+        <w:numPr>
+          <w:ilvl w:val="0"/>
+          <w:numId w:val="7"/>
+        </w:numPr>
+        <w:spacing w:line="360" w:lineRule="auto"/>
+        <w:rPr>
+          <w:sz w:val="24"/>
+          <w:szCs w:val="24"/>
+        </w:rPr>
+      </w:pPr>
+      <w:r>
+        <w:rPr>
+          <w:sz w:val="24"/>
+          <w:szCs w:val="24"/>
+        </w:rPr>
+        <w:t>Attack</w:t>
+      </w:r>
+    </w:p>
+    <w:p>
+      <w:pPr>
+        <w:pStyle w:val="ListParagraph"/>
+        <w:numPr>
+          <w:ilvl w:val="0"/>
+          <w:numId w:val="7"/>
+        </w:numPr>
+        <w:spacing w:line="360" w:lineRule="auto"/>
+        <w:rPr>
+          <w:sz w:val="24"/>
+          <w:szCs w:val="24"/>
+        </w:rPr>
+      </w:pPr>
+      <w:r>
+        <w:rPr>
+          <w:sz w:val="24"/>
+          <w:szCs w:val="24"/>
+        </w:rPr>
+        <w:t>Crouch</w:t>
+      </w:r>
+    </w:p>
+    <w:p>
+      <w:pPr>
+        <w:pStyle w:val="ListParagraph"/>
+        <w:numPr>
+          <w:ilvl w:val="0"/>
+          <w:numId w:val="7"/>
+        </w:numPr>
+        <w:spacing w:line="360" w:lineRule="auto"/>
+        <w:rPr>
+          <w:sz w:val="24"/>
+          <w:szCs w:val="24"/>
+        </w:rPr>
+      </w:pPr>
+      <w:r>
+        <w:rPr>
+          <w:sz w:val="24"/>
+          <w:szCs w:val="24"/>
+        </w:rPr>
+        <w:t>Enemy Health</w:t>
+      </w:r>
+    </w:p>
+    <w:p>
+      <w:pPr>
+        <w:pStyle w:val="ListParagraph"/>
+        <w:numPr>
+          <w:ilvl w:val="0"/>
+          <w:numId w:val="7"/>
+        </w:numPr>
+        <w:spacing w:line="360" w:lineRule="auto"/>
+        <w:rPr>
+          <w:sz w:val="24"/>
+          <w:szCs w:val="24"/>
+        </w:rPr>
+      </w:pPr>
+      <w:r>
+        <w:rPr>
+          <w:sz w:val="24"/>
+          <w:szCs w:val="24"/>
+        </w:rPr>
+        <w:t>Player Health</w:t>
+      </w:r>
+    </w:p>
+    <w:p>
+      <w:pPr>
+        <w:pStyle w:val="ListParagraph"/>
+        <w:numPr>
+          <w:ilvl w:val="0"/>
+          <w:numId w:val="7"/>
+        </w:numPr>
+        <w:spacing w:line="360" w:lineRule="auto"/>
+        <w:rPr>
+          <w:sz w:val="24"/>
+          <w:szCs w:val="24"/>
+        </w:rPr>
+      </w:pPr>
+      <w:r>
+        <w:rPr>
+          <w:sz w:val="24"/>
+          <w:szCs w:val="24"/>
+        </w:rPr>
+        <w:t>Player Respawn</w:t>
+      </w:r>
+    </w:p>
+    <w:p>
+      <w:pPr>
+        <w:pStyle w:val="ListParagraph"/>
+        <w:numPr>
+          <w:ilvl w:val="0"/>
+          <w:numId w:val="7"/>
+        </w:numPr>
+        <w:spacing w:line="360" w:lineRule="auto"/>
+        <w:rPr>
+          <w:sz w:val="24"/>
+          <w:szCs w:val="24"/>
+        </w:rPr>
+      </w:pPr>
+      <w:r>
+        <w:rPr>
+          <w:sz w:val="24"/>
+          <w:szCs w:val="24"/>
+        </w:rPr>
+        <w:t>Enemy Respawn</w:t>
+      </w:r>
+    </w:p>
+    <w:p>
+      <w:pPr>
+        <w:pStyle w:val="ListParagraph"/>
+        <w:numPr>
+          <w:ilvl w:val="0"/>
+          <w:numId w:val="7"/>
+        </w:numPr>
+        <w:spacing w:line="360" w:lineRule="auto"/>
+        <w:rPr>
+          <w:sz w:val="24"/>
+          <w:szCs w:val="24"/>
+        </w:rPr>
+      </w:pPr>
+      <w:r>
+        <w:rPr>
+          <w:sz w:val="24"/>
+          <w:szCs w:val="24"/>
+        </w:rPr>
+        <w:t>Exit Game</w:t>
+      </w:r>
+    </w:p>
+    <w:p>
+      <w:pPr>
+        <w:pStyle w:val="ListParagraph"/>
+        <w:spacing w:line="360" w:lineRule="auto"/>
+        <w:rPr>
+          <w:sz w:val="24"/>
+          <w:szCs w:val="24"/>
+        </w:rPr>
+      </w:pPr>
+    </w:p>
+    <w:p>
+      <w:pPr>
+        <w:spacing w:line="360" w:lineRule="auto"/>
+        <w:rPr>
+          <w:color w:val="FF0000"/>
+          <w:sz w:val="24"/>
+          <w:szCs w:val="24"/>
+        </w:rPr>
+      </w:pPr>
+      <w:r>
+        <w:rPr>
+          <w:color w:val="FF0000"/>
+          <w:sz w:val="24"/>
+          <w:szCs w:val="24"/>
+        </w:rPr>
         <w:t>8.0 Features not to be tested</w:t>
       </w:r>
     </w:p>
@@ -3247,7 +3676,76 @@
           <w:szCs w:val="24"/>
         </w:rPr>
       </w:pPr>
+    </w:p>
+    <w:p>
+      <w:pPr>
+        <w:spacing w:line="360" w:lineRule="auto"/>
+        <w:rPr>
+          <w:sz w:val="24"/>
+          <w:szCs w:val="24"/>
+        </w:rPr>
+      </w:pPr>
+    </w:p>
+    <w:p>
+      <w:pPr>
+        <w:spacing w:line="360" w:lineRule="auto"/>
+        <w:rPr>
+          <w:sz w:val="24"/>
+          <w:szCs w:val="24"/>
+        </w:rPr>
+      </w:pPr>
+    </w:p>
+    <w:p>
+      <w:pPr>
+        <w:spacing w:line="360" w:lineRule="auto"/>
+        <w:jc w:val="both"/>
+        <w:rPr>
+          <w:color w:val="FF0000"/>
+        </w:rPr>
+      </w:pPr>
+      <w:r>
+        <w:rPr>
+          <w:color w:val="FF0000"/>
+        </w:rPr>
+        <w:lastRenderedPageBreak/>
+        <w:t>9.0 Resources/Roles &amp; Responsibilitie</w:t>
+      </w:r>
+      <w:r>
+        <w:rPr>
+          <w:color w:val="FF0000"/>
+        </w:rPr>
+        <w:t>s</w:t>
+      </w:r>
+    </w:p>
+    <w:p>
+      <w:pPr>
+        <w:spacing w:line="360" w:lineRule="auto"/>
+        <w:jc w:val="both"/>
+        <w:rPr>
+          <w:color w:val="FF0000"/>
+        </w:rPr>
+      </w:pPr>
+      <w:r>
+        <w:rPr>
+          <w:color w:val="FF0000"/>
+        </w:rPr>
+        <w:pict>
+          <v:shape id="_x0000_i1026" type="#_x0000_t75" style="width:450.8pt;height:98.35pt">
+            <v:imagedata r:id="rId9" o:title="Capture9090"/>
+          </v:shape>
+        </w:pict>
+      </w:r>
+    </w:p>
+    <w:p>
+      <w:pPr>
+        <w:spacing w:line="360" w:lineRule="auto"/>
+        <w:jc w:val="both"/>
+        <w:rPr>
+          <w:color w:val="FF0000"/>
+        </w:rPr>
+      </w:pPr>
       <w:bookmarkStart w:id="0" w:name="_GoBack"/>
+      <w:bookmarkEnd w:id="0"/>
     </w:p>
     <w:p>
       <w:pPr>
@@ -3261,16 +3759,9 @@
         <w:rPr>
           <w:color w:val="FF0000"/>
         </w:rPr>
-        <w:t>9.0 Resources/Roles &amp; Responsibilitie</w:t>
-      </w:r>
-      <w:r>
-        <w:rPr>
-          <w:color w:val="FF0000"/>
-        </w:rPr>
-        <w:t>s</w:t>
-      </w:r>
-    </w:p>
-    <w:bookmarkEnd w:id="0"/>
+        <w:t>10.0 Schedules</w:t>
+      </w:r>
+    </w:p>
     <w:p>
       <w:pPr>
         <w:spacing w:line="360" w:lineRule="auto"/>
@@ -3279,12 +3770,6 @@
           <w:color w:val="FF0000"/>
         </w:rPr>
       </w:pPr>
-      <w:r>
-        <w:rPr>
-          <w:color w:val="FF0000"/>
-        </w:rPr>
-        <w:t>10.0 Schedules</w:t>
-      </w:r>
     </w:p>
     <w:p>
       <w:pPr>
@@ -3294,12 +3779,57 @@
           <w:color w:val="FF0000"/>
         </w:rPr>
       </w:pPr>
+    </w:p>
+    <w:p>
+      <w:pPr>
+        <w:spacing w:line="360" w:lineRule="auto"/>
+        <w:jc w:val="both"/>
+        <w:rPr>
+          <w:color w:val="FF0000"/>
+        </w:rPr>
+      </w:pPr>
+    </w:p>
+    <w:p>
+      <w:pPr>
+        <w:spacing w:line="360" w:lineRule="auto"/>
+        <w:jc w:val="both"/>
+        <w:rPr>
+          <w:color w:val="FF0000"/>
+        </w:rPr>
+      </w:pPr>
       <w:r>
         <w:rPr>
           <w:color w:val="FF0000"/>
         </w:rPr>
         <w:t xml:space="preserve">11.0 Risks/Assumptions </w:t>
       </w:r>
+    </w:p>
+    <w:p>
+      <w:pPr>
+        <w:spacing w:line="360" w:lineRule="auto"/>
+        <w:jc w:val="both"/>
+        <w:rPr>
+          <w:color w:val="FF0000"/>
+        </w:rPr>
+      </w:pPr>
+    </w:p>
+    <w:p>
+      <w:pPr>
+        <w:spacing w:line="360" w:lineRule="auto"/>
+        <w:jc w:val="both"/>
+        <w:rPr>
+          <w:color w:val="FF0000"/>
+        </w:rPr>
+      </w:pPr>
+    </w:p>
+    <w:p>
+      <w:pPr>
+        <w:spacing w:line="360" w:lineRule="auto"/>
+        <w:jc w:val="both"/>
+        <w:rPr>
+          <w:color w:val="FF0000"/>
+        </w:rPr>
+      </w:pPr>
     </w:p>
     <w:p>
       <w:pPr>
@@ -3413,7 +3943,7 @@
     </w:p>
     <w:p/>
     <w:sectPr>
-      <w:footerReference w:type="default" r:id="rId9"/>
+      <w:footerReference w:type="default" r:id="rId10"/>
       <w:pgSz w:w="11906" w:h="16838"/>
       <w:pgMar w:top="1440" w:right="1440" w:bottom="1440" w:left="1440" w:header="708" w:footer="708" w:gutter="0"/>
       <w:cols w:space="708"/>
@@ -3488,7 +4018,7 @@
           <w:rPr>
             <w:noProof/>
           </w:rPr>
-          <w:t>9</w:t>
+          <w:t>12</w:t>
         </w:r>
         <w:r>
           <w:rPr>
@@ -3987,6 +4517,119 @@
     </w:lvl>
   </w:abstractNum>
   <w:abstractNum w:abstractNumId="4" w15:restartNumberingAfterBreak="0">
+    <w:nsid w:val="6FCB008B"/>
+    <w:multiLevelType w:val="hybridMultilevel"/>
+    <w:tmpl w:val="FD82063E"/>
+    <w:lvl w:ilvl="0" w:tplc="18090001">
+      <w:start w:val="1"/>
+      <w:numFmt w:val="bullet"/>
+      <w:lvlText w:val=""/>
+      <w:lvlJc w:val="left"/>
+      <w:pPr>
+        <w:ind w:left="720" w:hanging="360"/>
+      </w:pPr>
+      <w:rPr>
+        <w:rFonts w:ascii="Symbol" w:hAnsi="Symbol" w:hint="default"/>
+      </w:rPr>
+    </w:lvl>
+    <w:lvl w:ilvl="1" w:tplc="18090003">
+      <w:start w:val="1"/>
+      <w:numFmt w:val="bullet"/>
+      <w:lvlText w:val="o"/>
+      <w:lvlJc w:val="left"/>
+      <w:pPr>
+        <w:ind w:left="1440" w:hanging="360"/>
+      </w:pPr>
+      <w:rPr>
+        <w:rFonts w:ascii="Courier New" w:hAnsi="Courier New" w:cs="Courier New" w:hint="default"/>
+      </w:rPr>
+    </w:lvl>
+    <w:lvl w:ilvl="2" w:tplc="18090005" w:tentative="1">
+      <w:start w:val="1"/>
+      <w:numFmt w:val="bullet"/>
+      <w:lvlText w:val=""/>
+      <w:lvlJc w:val="left"/>
+      <w:pPr>
+        <w:ind w:left="2160" w:hanging="360"/>
+      </w:pPr>
+      <w:rPr>
+        <w:rFonts w:ascii="Wingdings" w:hAnsi="Wingdings" w:hint="default"/>
+      </w:rPr>
+    </w:lvl>
+    <w:lvl w:ilvl="3" w:tplc="18090001" w:tentative="1">
+      <w:start w:val="1"/>
+      <w:numFmt w:val="bullet"/>
+      <w:lvlText w:val=""/>
+      <w:lvlJc w:val="left"/>
+      <w:pPr>
+        <w:ind w:left="2880" w:hanging="360"/>
+      </w:pPr>
+      <w:rPr>
+        <w:rFonts w:ascii="Symbol" w:hAnsi="Symbol" w:hint="default"/>
+      </w:rPr>
+    </w:lvl>
+    <w:lvl w:ilvl="4" w:tplc="18090003" w:tentative="1">
+      <w:start w:val="1"/>
+      <w:numFmt w:val="bullet"/>
+      <w:lvlText w:val="o"/>
+      <w:lvlJc w:val="left"/>
+      <w:pPr>
+        <w:ind w:left="3600" w:hanging="360"/>
+      </w:pPr>
+      <w:rPr>
+        <w:rFonts w:ascii="Courier New" w:hAnsi="Courier New" w:cs="Courier New" w:hint="default"/>
+      </w:rPr>
+    </w:lvl>
+    <w:lvl w:ilvl="5" w:tplc="18090005" w:tentative="1">
+      <w:start w:val="1"/>
+      <w:numFmt w:val="bullet"/>
+      <w:lvlText w:val=""/>
+      <w:lvlJc w:val="left"/>
+      <w:pPr>
+        <w:ind w:left="4320" w:hanging="360"/>
+      </w:pPr>
+      <w:rPr>
+        <w:rFonts w:ascii="Wingdings" w:hAnsi="Wingdings" w:hint="default"/>
+      </w:rPr>
+    </w:lvl>
+    <w:lvl w:ilvl="6" w:tplc="18090001" w:tentative="1">
+      <w:start w:val="1"/>
+      <w:numFmt w:val="bullet"/>
+      <w:lvlText w:val=""/>
+      <w:lvlJc w:val="left"/>
+      <w:pPr>
+        <w:ind w:left="5040" w:hanging="360"/>
+      </w:pPr>
+      <w:rPr>
+        <w:rFonts w:ascii="Symbol" w:hAnsi="Symbol" w:hint="default"/>
+      </w:rPr>
+    </w:lvl>
+    <w:lvl w:ilvl="7" w:tplc="18090003" w:tentative="1">
+      <w:start w:val="1"/>
+      <w:numFmt w:val="bullet"/>
+      <w:lvlText w:val="o"/>
+      <w:lvlJc w:val="left"/>
+      <w:pPr>
+        <w:ind w:left="5760" w:hanging="360"/>
+      </w:pPr>
+      <w:rPr>
+        <w:rFonts w:ascii="Courier New" w:hAnsi="Courier New" w:cs="Courier New" w:hint="default"/>
+      </w:rPr>
+    </w:lvl>
+    <w:lvl w:ilvl="8" w:tplc="18090005" w:tentative="1">
+      <w:start w:val="1"/>
+      <w:numFmt w:val="bullet"/>
+      <w:lvlText w:val=""/>
+      <w:lvlJc w:val="left"/>
+      <w:pPr>
+        <w:ind w:left="6480" w:hanging="360"/>
+      </w:pPr>
+      <w:rPr>
+        <w:rFonts w:ascii="Wingdings" w:hAnsi="Wingdings" w:hint="default"/>
+      </w:rPr>
+    </w:lvl>
+  </w:abstractNum>
+  <w:abstractNum w:abstractNumId="5" w15:restartNumberingAfterBreak="0">
     <w:nsid w:val="7A6E15C5"/>
     <w:multiLevelType w:val="hybridMultilevel"/>
     <w:tmpl w:val="96C23750"/>
@@ -4072,7 +4715,7 @@
       </w:pPr>
     </w:lvl>
   </w:abstractNum>
-  <w:abstractNum w:abstractNumId="5" w15:restartNumberingAfterBreak="0">
+  <w:abstractNum w:abstractNumId="6" w15:restartNumberingAfterBreak="0">
     <w:nsid w:val="7C220AB7"/>
     <w:multiLevelType w:val="hybridMultilevel"/>
     <w:tmpl w:val="2258D1AE"/>
@@ -4165,10 +4808,10 @@
     <w:abstractNumId w:val="2"/>
   </w:num>
   <w:num w:numId="2">
-    <w:abstractNumId w:val="4"/>
+    <w:abstractNumId w:val="5"/>
   </w:num>
   <w:num w:numId="3">
-    <w:abstractNumId w:val="5"/>
+    <w:abstractNumId w:val="6"/>
   </w:num>
   <w:num w:numId="4">
     <w:abstractNumId w:val="1"/>
@@ -4178,6 +4821,9 @@
   </w:num>
   <w:num w:numId="6">
     <w:abstractNumId w:val="3"/>
+  </w:num>
+  <w:num w:numId="7">
+    <w:abstractNumId w:val="4"/>
   </w:num>
 </w:numbering>
 </file>
@@ -4928,7 +5574,7 @@
 </file>
 
 <file path=customXml/itemProps1.xml><?xml version="1.0" encoding="utf-8"?>
-<ds:datastoreItem xmlns:ds="http://schemas.openxmlformats.org/officeDocument/2006/customXml" ds:itemID="{FEBF21D6-CB32-4478-AB45-F94C5AE5F712}">
+<ds:datastoreItem xmlns:ds="http://schemas.openxmlformats.org/officeDocument/2006/customXml" ds:itemID="{1AB1B13A-D628-4452-80E7-4210E341AF41}">
   <ds:schemaRefs>
     <ds:schemaRef ds:uri="http://schemas.openxmlformats.org/officeDocument/2006/bibliography"/>
   </ds:schemaRefs>

</xml_diff>